<commit_message>
Réorganisation des diapos - quatre paramètre affichage
- Juste 10 diapos
- quatrième ligne pour l’affichage
</commit_message>
<xml_diff>
--- a/travail/Grille OLED.docx
+++ b/travail/Grille OLED.docx
@@ -10,9 +10,8 @@
         <w:tblLook w:val="04A0" w:firstRow="1" w:lastRow="0" w:firstColumn="1" w:lastColumn="0" w:noHBand="0" w:noVBand="1"/>
       </w:tblPr>
       <w:tblGrid>
-        <w:gridCol w:w="1657"/>
-        <w:gridCol w:w="1658"/>
-        <w:gridCol w:w="1658"/>
+        <w:gridCol w:w="2093"/>
+        <w:gridCol w:w="2880"/>
       </w:tblGrid>
       <w:tr>
         <w:trPr>
@@ -20,7 +19,7 @@
         </w:trPr>
         <w:tc>
           <w:tcPr>
-            <w:tcW w:w="1657" w:type="dxa"/>
+            <w:tcW w:w="2093" w:type="dxa"/>
             <w:vAlign w:val="center"/>
           </w:tcPr>
           <w:p>
@@ -35,6 +34,412 @@
             <w:r>
               <w:rPr>
                 <w:rFonts w:ascii="Lucida Console" w:hAnsi="Lucida Console"/>
+                <w:noProof/>
+                <w:sz w:val="28"/>
+                <w:szCs w:val="28"/>
+              </w:rPr>
+              <mc:AlternateContent>
+                <mc:Choice Requires="wps">
+                  <w:drawing>
+                    <wp:anchor distT="0" distB="0" distL="114300" distR="114300" simplePos="0" relativeHeight="251676672" behindDoc="0" locked="0" layoutInCell="1" allowOverlap="1" wp14:anchorId="57768FA1" wp14:editId="7A7100A8">
+                      <wp:simplePos x="0" y="0"/>
+                      <wp:positionH relativeFrom="column">
+                        <wp:posOffset>1107440</wp:posOffset>
+                      </wp:positionH>
+                      <wp:positionV relativeFrom="paragraph">
+                        <wp:posOffset>-534035</wp:posOffset>
+                      </wp:positionV>
+                      <wp:extent cx="1727200" cy="225425"/>
+                      <wp:effectExtent l="0" t="0" r="0" b="3175"/>
+                      <wp:wrapNone/>
+                      <wp:docPr id="8" name="Zone de texte 8"/>
+                      <wp:cNvGraphicFramePr/>
+                      <a:graphic xmlns:a="http://schemas.openxmlformats.org/drawingml/2006/main">
+                        <a:graphicData uri="http://schemas.microsoft.com/office/word/2010/wordprocessingShape">
+                          <wps:wsp>
+                            <wps:cNvSpPr txBox="1"/>
+                            <wps:spPr>
+                              <a:xfrm>
+                                <a:off x="0" y="0"/>
+                                <a:ext cx="1727200" cy="225425"/>
+                              </a:xfrm>
+                              <a:prstGeom prst="rect">
+                                <a:avLst/>
+                              </a:prstGeom>
+                              <a:noFill/>
+                              <a:ln>
+                                <a:noFill/>
+                              </a:ln>
+                              <a:effectLst/>
+                              <a:extLst>
+                                <a:ext uri="{C572A759-6A51-4108-AA02-DFA0A04FC94B}">
+                                  <ma14:wrappingTextBoxFlag xmlns:ma14="http://schemas.microsoft.com/office/mac/drawingml/2011/main"/>
+                                </a:ext>
+                              </a:extLst>
+                            </wps:spPr>
+                            <wps:style>
+                              <a:lnRef idx="0">
+                                <a:schemeClr val="accent1"/>
+                              </a:lnRef>
+                              <a:fillRef idx="0">
+                                <a:schemeClr val="accent1"/>
+                              </a:fillRef>
+                              <a:effectRef idx="0">
+                                <a:schemeClr val="accent1"/>
+                              </a:effectRef>
+                              <a:fontRef idx="minor">
+                                <a:schemeClr val="dk1"/>
+                              </a:fontRef>
+                            </wps:style>
+                            <wps:txbx>
+                              <w:txbxContent>
+                                <w:p>
+                                  <w:pPr>
+                                    <w:rPr>
+                                      <w:rFonts w:ascii="Times" w:eastAsia="Times New Roman" w:hAnsi="Times" w:cs="Times New Roman"/>
+                                      <w:sz w:val="12"/>
+                                      <w:szCs w:val="12"/>
+                                    </w:rPr>
+                                  </w:pPr>
+                                  <w:proofErr w:type="spellStart"/>
+                                  <w:proofErr w:type="gramStart"/>
+                                  <w:r>
+                                    <w:rPr>
+                                      <w:rFonts w:ascii="Consolas" w:eastAsia="Times New Roman" w:hAnsi="Consolas" w:cs="Times New Roman"/>
+                                      <w:color w:val="48484C"/>
+                                      <w:sz w:val="12"/>
+                                      <w:szCs w:val="12"/>
+                                      <w:shd w:val="clear" w:color="auto" w:fill="F7F8F8"/>
+                                    </w:rPr>
+                                    <w:t>drawFastVLine</w:t>
+                                  </w:r>
+                                  <w:proofErr w:type="spellEnd"/>
+                                  <w:r>
+                                    <w:rPr>
+                                      <w:rFonts w:ascii="Consolas" w:eastAsia="Times New Roman" w:hAnsi="Consolas" w:cs="Times New Roman"/>
+                                      <w:color w:val="93A1A1"/>
+                                      <w:sz w:val="12"/>
+                                      <w:szCs w:val="12"/>
+                                      <w:shd w:val="clear" w:color="auto" w:fill="F7F8F8"/>
+                                    </w:rPr>
+                                    <w:t>(</w:t>
+                                  </w:r>
+                                  <w:proofErr w:type="gramEnd"/>
+                                  <w:r>
+                                    <w:rPr>
+                                      <w:rFonts w:ascii="Consolas" w:eastAsia="Times New Roman" w:hAnsi="Consolas" w:cs="Times New Roman"/>
+                                      <w:color w:val="008080"/>
+                                      <w:sz w:val="12"/>
+                                      <w:szCs w:val="12"/>
+                                      <w:shd w:val="clear" w:color="auto" w:fill="F7F8F8"/>
+                                    </w:rPr>
+                                    <w:t>48</w:t>
+                                  </w:r>
+                                  <w:bookmarkStart w:id="0" w:name="_GoBack"/>
+                                  <w:bookmarkEnd w:id="0"/>
+                                  <w:r>
+                                    <w:rPr>
+                                      <w:rFonts w:ascii="Consolas" w:eastAsia="Times New Roman" w:hAnsi="Consolas" w:cs="Times New Roman"/>
+                                      <w:color w:val="93A1A1"/>
+                                      <w:sz w:val="12"/>
+                                      <w:szCs w:val="12"/>
+                                      <w:shd w:val="clear" w:color="auto" w:fill="F7F8F8"/>
+                                    </w:rPr>
+                                    <w:t>,</w:t>
+                                  </w:r>
+                                  <w:r>
+                                    <w:rPr>
+                                      <w:rFonts w:ascii="Consolas" w:eastAsia="Times New Roman" w:hAnsi="Consolas" w:cs="Times New Roman"/>
+                                      <w:color w:val="48484C"/>
+                                      <w:sz w:val="12"/>
+                                      <w:szCs w:val="12"/>
+                                      <w:shd w:val="clear" w:color="auto" w:fill="F7F8F8"/>
+                                    </w:rPr>
+                                    <w:t xml:space="preserve"> </w:t>
+                                  </w:r>
+                                  <w:r>
+                                    <w:rPr>
+                                      <w:rFonts w:ascii="Consolas" w:eastAsia="Times New Roman" w:hAnsi="Consolas" w:cs="Times New Roman"/>
+                                      <w:color w:val="008080"/>
+                                      <w:sz w:val="12"/>
+                                      <w:szCs w:val="12"/>
+                                      <w:shd w:val="clear" w:color="auto" w:fill="F7F8F8"/>
+                                    </w:rPr>
+                                    <w:t>0</w:t>
+                                  </w:r>
+                                  <w:r>
+                                    <w:rPr>
+                                      <w:rFonts w:ascii="Consolas" w:eastAsia="Times New Roman" w:hAnsi="Consolas" w:cs="Times New Roman"/>
+                                      <w:color w:val="93A1A1"/>
+                                      <w:sz w:val="12"/>
+                                      <w:szCs w:val="12"/>
+                                      <w:shd w:val="clear" w:color="auto" w:fill="F7F8F8"/>
+                                    </w:rPr>
+                                    <w:t>,</w:t>
+                                  </w:r>
+                                  <w:r>
+                                    <w:rPr>
+                                      <w:rFonts w:ascii="Consolas" w:eastAsia="Times New Roman" w:hAnsi="Consolas" w:cs="Times New Roman"/>
+                                      <w:color w:val="48484C"/>
+                                      <w:sz w:val="12"/>
+                                      <w:szCs w:val="12"/>
+                                      <w:shd w:val="clear" w:color="auto" w:fill="F7F8F8"/>
+                                    </w:rPr>
+                                    <w:t xml:space="preserve"> </w:t>
+                                  </w:r>
+                                  <w:r>
+                                    <w:rPr>
+                                      <w:rFonts w:ascii="Consolas" w:eastAsia="Times New Roman" w:hAnsi="Consolas" w:cs="Times New Roman"/>
+                                      <w:color w:val="008080"/>
+                                      <w:sz w:val="12"/>
+                                      <w:szCs w:val="12"/>
+                                      <w:shd w:val="clear" w:color="auto" w:fill="F7F8F8"/>
+                                    </w:rPr>
+                                    <w:t>48</w:t>
+                                  </w:r>
+                                  <w:r>
+                                    <w:rPr>
+                                      <w:rFonts w:ascii="Consolas" w:eastAsia="Times New Roman" w:hAnsi="Consolas" w:cs="Times New Roman"/>
+                                      <w:color w:val="93A1A1"/>
+                                      <w:sz w:val="12"/>
+                                      <w:szCs w:val="12"/>
+                                      <w:shd w:val="clear" w:color="auto" w:fill="F7F8F8"/>
+                                    </w:rPr>
+                                    <w:t>,</w:t>
+                                  </w:r>
+                                  <w:r>
+                                    <w:rPr>
+                                      <w:rFonts w:ascii="Consolas" w:eastAsia="Times New Roman" w:hAnsi="Consolas" w:cs="Times New Roman"/>
+                                      <w:color w:val="48484C"/>
+                                      <w:sz w:val="12"/>
+                                      <w:szCs w:val="12"/>
+                                      <w:shd w:val="clear" w:color="auto" w:fill="F7F8F8"/>
+                                    </w:rPr>
+                                    <w:t xml:space="preserve"> </w:t>
+                                  </w:r>
+                                  <w:r>
+                                    <w:rPr>
+                                      <w:rFonts w:ascii="Consolas" w:eastAsia="Times New Roman" w:hAnsi="Consolas" w:cs="Times New Roman"/>
+                                      <w:color w:val="48484C"/>
+                                      <w:sz w:val="12"/>
+                                      <w:szCs w:val="12"/>
+                                      <w:shd w:val="clear" w:color="auto" w:fill="F7F8F8"/>
+                                    </w:rPr>
+                                    <w:t>WHITE</w:t>
+                                  </w:r>
+                                  <w:r>
+                                    <w:rPr>
+                                      <w:rFonts w:ascii="Consolas" w:eastAsia="Times New Roman" w:hAnsi="Consolas" w:cs="Times New Roman"/>
+                                      <w:color w:val="93A1A1"/>
+                                      <w:sz w:val="12"/>
+                                      <w:szCs w:val="12"/>
+                                      <w:shd w:val="clear" w:color="auto" w:fill="F7F8F8"/>
+                                    </w:rPr>
+                                    <w:t>);</w:t>
+                                  </w:r>
+                                </w:p>
+                                <w:p>
+                                  <w:pPr>
+                                    <w:rPr>
+                                      <w:rFonts w:ascii="Consolas" w:hAnsi="Consolas"/>
+                                      <w:sz w:val="12"/>
+                                      <w:szCs w:val="12"/>
+                                    </w:rPr>
+                                  </w:pPr>
+                                </w:p>
+                              </w:txbxContent>
+                            </wps:txbx>
+                            <wps:bodyPr rot="0" spcFirstLastPara="0" vertOverflow="overflow" horzOverflow="overflow" vert="horz" wrap="square" lIns="91440" tIns="45720" rIns="91440" bIns="45720" numCol="1" spcCol="0" rtlCol="0" fromWordArt="0" anchor="t" anchorCtr="0" forceAA="0" compatLnSpc="1">
+                              <a:prstTxWarp prst="textNoShape">
+                                <a:avLst/>
+                              </a:prstTxWarp>
+                              <a:noAutofit/>
+                            </wps:bodyPr>
+                          </wps:wsp>
+                        </a:graphicData>
+                      </a:graphic>
+                      <wp14:sizeRelH relativeFrom="margin">
+                        <wp14:pctWidth>0</wp14:pctWidth>
+                      </wp14:sizeRelH>
+                      <wp14:sizeRelV relativeFrom="margin">
+                        <wp14:pctHeight>0</wp14:pctHeight>
+                      </wp14:sizeRelV>
+                    </wp:anchor>
+                  </w:drawing>
+                </mc:Choice>
+                <mc:Fallback>
+                  <w:pict>
+                    <v:shapetype id="_x0000_t202" coordsize="21600,21600" o:spt="202" path="m0,0l0,21600,21600,21600,21600,0xe">
+                      <v:stroke joinstyle="miter"/>
+                      <v:path gradientshapeok="t" o:connecttype="rect"/>
+                    </v:shapetype>
+                    <v:shape id="Zone de texte 8" o:spid="_x0000_s1026" type="#_x0000_t202" style="position:absolute;left:0;text-align:left;margin-left:87.2pt;margin-top:-42pt;width:136pt;height:17.75pt;z-index:251676672;visibility:visible;mso-wrap-style:square;mso-width-percent:0;mso-height-percent:0;mso-wrap-distance-left:9pt;mso-wrap-distance-top:0;mso-wrap-distance-right:9pt;mso-wrap-distance-bottom:0;mso-position-horizontal:absolute;mso-position-horizontal-relative:text;mso-position-vertical:absolute;mso-position-vertical-relative:text;mso-width-percent:0;mso-height-percent:0;mso-width-relative:margin;mso-height-relative:margin;v-text-anchor:top" o:gfxdata="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" filled="f" stroked="f">
+                      <v:textbox>
+                        <w:txbxContent>
+                          <w:p>
+                            <w:pPr>
+                              <w:rPr>
+                                <w:rFonts w:ascii="Times" w:eastAsia="Times New Roman" w:hAnsi="Times" w:cs="Times New Roman"/>
+                                <w:sz w:val="12"/>
+                                <w:szCs w:val="12"/>
+                              </w:rPr>
+                            </w:pPr>
+                            <w:proofErr w:type="spellStart"/>
+                            <w:proofErr w:type="gramStart"/>
+                            <w:r>
+                              <w:rPr>
+                                <w:rFonts w:ascii="Consolas" w:eastAsia="Times New Roman" w:hAnsi="Consolas" w:cs="Times New Roman"/>
+                                <w:color w:val="48484C"/>
+                                <w:sz w:val="12"/>
+                                <w:szCs w:val="12"/>
+                                <w:shd w:val="clear" w:color="auto" w:fill="F7F8F8"/>
+                              </w:rPr>
+                              <w:t>drawFastVLine</w:t>
+                            </w:r>
+                            <w:proofErr w:type="spellEnd"/>
+                            <w:r>
+                              <w:rPr>
+                                <w:rFonts w:ascii="Consolas" w:eastAsia="Times New Roman" w:hAnsi="Consolas" w:cs="Times New Roman"/>
+                                <w:color w:val="93A1A1"/>
+                                <w:sz w:val="12"/>
+                                <w:szCs w:val="12"/>
+                                <w:shd w:val="clear" w:color="auto" w:fill="F7F8F8"/>
+                              </w:rPr>
+                              <w:t>(</w:t>
+                            </w:r>
+                            <w:proofErr w:type="gramEnd"/>
+                            <w:r>
+                              <w:rPr>
+                                <w:rFonts w:ascii="Consolas" w:eastAsia="Times New Roman" w:hAnsi="Consolas" w:cs="Times New Roman"/>
+                                <w:color w:val="008080"/>
+                                <w:sz w:val="12"/>
+                                <w:szCs w:val="12"/>
+                                <w:shd w:val="clear" w:color="auto" w:fill="F7F8F8"/>
+                              </w:rPr>
+                              <w:t>48</w:t>
+                            </w:r>
+                            <w:bookmarkStart w:id="1" w:name="_GoBack"/>
+                            <w:bookmarkEnd w:id="1"/>
+                            <w:r>
+                              <w:rPr>
+                                <w:rFonts w:ascii="Consolas" w:eastAsia="Times New Roman" w:hAnsi="Consolas" w:cs="Times New Roman"/>
+                                <w:color w:val="93A1A1"/>
+                                <w:sz w:val="12"/>
+                                <w:szCs w:val="12"/>
+                                <w:shd w:val="clear" w:color="auto" w:fill="F7F8F8"/>
+                              </w:rPr>
+                              <w:t>,</w:t>
+                            </w:r>
+                            <w:r>
+                              <w:rPr>
+                                <w:rFonts w:ascii="Consolas" w:eastAsia="Times New Roman" w:hAnsi="Consolas" w:cs="Times New Roman"/>
+                                <w:color w:val="48484C"/>
+                                <w:sz w:val="12"/>
+                                <w:szCs w:val="12"/>
+                                <w:shd w:val="clear" w:color="auto" w:fill="F7F8F8"/>
+                              </w:rPr>
+                              <w:t xml:space="preserve"> </w:t>
+                            </w:r>
+                            <w:r>
+                              <w:rPr>
+                                <w:rFonts w:ascii="Consolas" w:eastAsia="Times New Roman" w:hAnsi="Consolas" w:cs="Times New Roman"/>
+                                <w:color w:val="008080"/>
+                                <w:sz w:val="12"/>
+                                <w:szCs w:val="12"/>
+                                <w:shd w:val="clear" w:color="auto" w:fill="F7F8F8"/>
+                              </w:rPr>
+                              <w:t>0</w:t>
+                            </w:r>
+                            <w:r>
+                              <w:rPr>
+                                <w:rFonts w:ascii="Consolas" w:eastAsia="Times New Roman" w:hAnsi="Consolas" w:cs="Times New Roman"/>
+                                <w:color w:val="93A1A1"/>
+                                <w:sz w:val="12"/>
+                                <w:szCs w:val="12"/>
+                                <w:shd w:val="clear" w:color="auto" w:fill="F7F8F8"/>
+                              </w:rPr>
+                              <w:t>,</w:t>
+                            </w:r>
+                            <w:r>
+                              <w:rPr>
+                                <w:rFonts w:ascii="Consolas" w:eastAsia="Times New Roman" w:hAnsi="Consolas" w:cs="Times New Roman"/>
+                                <w:color w:val="48484C"/>
+                                <w:sz w:val="12"/>
+                                <w:szCs w:val="12"/>
+                                <w:shd w:val="clear" w:color="auto" w:fill="F7F8F8"/>
+                              </w:rPr>
+                              <w:t xml:space="preserve"> </w:t>
+                            </w:r>
+                            <w:r>
+                              <w:rPr>
+                                <w:rFonts w:ascii="Consolas" w:eastAsia="Times New Roman" w:hAnsi="Consolas" w:cs="Times New Roman"/>
+                                <w:color w:val="008080"/>
+                                <w:sz w:val="12"/>
+                                <w:szCs w:val="12"/>
+                                <w:shd w:val="clear" w:color="auto" w:fill="F7F8F8"/>
+                              </w:rPr>
+                              <w:t>48</w:t>
+                            </w:r>
+                            <w:r>
+                              <w:rPr>
+                                <w:rFonts w:ascii="Consolas" w:eastAsia="Times New Roman" w:hAnsi="Consolas" w:cs="Times New Roman"/>
+                                <w:color w:val="93A1A1"/>
+                                <w:sz w:val="12"/>
+                                <w:szCs w:val="12"/>
+                                <w:shd w:val="clear" w:color="auto" w:fill="F7F8F8"/>
+                              </w:rPr>
+                              <w:t>,</w:t>
+                            </w:r>
+                            <w:r>
+                              <w:rPr>
+                                <w:rFonts w:ascii="Consolas" w:eastAsia="Times New Roman" w:hAnsi="Consolas" w:cs="Times New Roman"/>
+                                <w:color w:val="48484C"/>
+                                <w:sz w:val="12"/>
+                                <w:szCs w:val="12"/>
+                                <w:shd w:val="clear" w:color="auto" w:fill="F7F8F8"/>
+                              </w:rPr>
+                              <w:t xml:space="preserve"> </w:t>
+                            </w:r>
+                            <w:r>
+                              <w:rPr>
+                                <w:rFonts w:ascii="Consolas" w:eastAsia="Times New Roman" w:hAnsi="Consolas" w:cs="Times New Roman"/>
+                                <w:color w:val="48484C"/>
+                                <w:sz w:val="12"/>
+                                <w:szCs w:val="12"/>
+                                <w:shd w:val="clear" w:color="auto" w:fill="F7F8F8"/>
+                              </w:rPr>
+                              <w:t>WHITE</w:t>
+                            </w:r>
+                            <w:r>
+                              <w:rPr>
+                                <w:rFonts w:ascii="Consolas" w:eastAsia="Times New Roman" w:hAnsi="Consolas" w:cs="Times New Roman"/>
+                                <w:color w:val="93A1A1"/>
+                                <w:sz w:val="12"/>
+                                <w:szCs w:val="12"/>
+                                <w:shd w:val="clear" w:color="auto" w:fill="F7F8F8"/>
+                              </w:rPr>
+                              <w:t>);</w:t>
+                            </w:r>
+                          </w:p>
+                          <w:p>
+                            <w:pPr>
+                              <w:rPr>
+                                <w:rFonts w:ascii="Consolas" w:hAnsi="Consolas"/>
+                                <w:sz w:val="12"/>
+                                <w:szCs w:val="12"/>
+                              </w:rPr>
+                            </w:pPr>
+                          </w:p>
+                        </w:txbxContent>
+                      </v:textbox>
+                    </v:shape>
+                  </w:pict>
+                </mc:Fallback>
+              </mc:AlternateContent>
+            </w:r>
+            <w:r>
+              <w:rPr>
+                <w:rFonts w:ascii="Lucida Console" w:hAnsi="Lucida Console"/>
                 <w:sz w:val="28"/>
                 <w:szCs w:val="28"/>
               </w:rPr>
@@ -44,31 +449,7 @@
         </w:tc>
         <w:tc>
           <w:tcPr>
-            <w:tcW w:w="1658" w:type="dxa"/>
-            <w:vAlign w:val="center"/>
-          </w:tcPr>
-          <w:p>
-            <w:pPr>
-              <w:jc w:val="center"/>
-              <w:rPr>
-                <w:rFonts w:ascii="Lucida Console" w:hAnsi="Lucida Console"/>
-                <w:sz w:val="28"/>
-                <w:szCs w:val="28"/>
-              </w:rPr>
-            </w:pPr>
-            <w:r>
-              <w:rPr>
-                <w:rFonts w:ascii="Lucida Console" w:hAnsi="Lucida Console"/>
-                <w:sz w:val="28"/>
-                <w:szCs w:val="28"/>
-              </w:rPr>
-              <w:t>Cycle</w:t>
-            </w:r>
-          </w:p>
-        </w:tc>
-        <w:tc>
-          <w:tcPr>
-            <w:tcW w:w="1658" w:type="dxa"/>
+            <w:tcW w:w="2880" w:type="dxa"/>
             <w:vAlign w:val="center"/>
           </w:tcPr>
           <w:p>
@@ -90,13 +471,889 @@
               <mc:AlternateContent>
                 <mc:Choice Requires="wps">
                   <w:drawing>
-                    <wp:anchor distT="0" distB="0" distL="114300" distR="114300" simplePos="0" relativeHeight="251659264" behindDoc="0" locked="0" layoutInCell="1" allowOverlap="1" wp14:anchorId="71297038" wp14:editId="5DC3130C">
+                    <wp:anchor distT="0" distB="0" distL="114300" distR="114300" simplePos="0" relativeHeight="251675648" behindDoc="0" locked="0" layoutInCell="1" allowOverlap="1" wp14:anchorId="5C331FD2" wp14:editId="30589F9F">
                       <wp:simplePos x="0" y="0"/>
                       <wp:positionH relativeFrom="column">
-                        <wp:posOffset>1015365</wp:posOffset>
+                        <wp:posOffset>1927860</wp:posOffset>
                       </wp:positionH>
                       <wp:positionV relativeFrom="paragraph">
-                        <wp:posOffset>300990</wp:posOffset>
+                        <wp:posOffset>1081405</wp:posOffset>
+                      </wp:positionV>
+                      <wp:extent cx="1727200" cy="225425"/>
+                      <wp:effectExtent l="0" t="0" r="0" b="3175"/>
+                      <wp:wrapNone/>
+                      <wp:docPr id="6" name="Zone de texte 6"/>
+                      <wp:cNvGraphicFramePr/>
+                      <a:graphic xmlns:a="http://schemas.openxmlformats.org/drawingml/2006/main">
+                        <a:graphicData uri="http://schemas.microsoft.com/office/word/2010/wordprocessingShape">
+                          <wps:wsp>
+                            <wps:cNvSpPr txBox="1"/>
+                            <wps:spPr>
+                              <a:xfrm>
+                                <a:off x="0" y="0"/>
+                                <a:ext cx="1727200" cy="225425"/>
+                              </a:xfrm>
+                              <a:prstGeom prst="rect">
+                                <a:avLst/>
+                              </a:prstGeom>
+                              <a:noFill/>
+                              <a:ln>
+                                <a:noFill/>
+                              </a:ln>
+                              <a:effectLst/>
+                              <a:extLst>
+                                <a:ext uri="{C572A759-6A51-4108-AA02-DFA0A04FC94B}">
+                                  <ma14:wrappingTextBoxFlag xmlns:ma14="http://schemas.microsoft.com/office/mac/drawingml/2011/main"/>
+                                </a:ext>
+                              </a:extLst>
+                            </wps:spPr>
+                            <wps:style>
+                              <a:lnRef idx="0">
+                                <a:schemeClr val="accent1"/>
+                              </a:lnRef>
+                              <a:fillRef idx="0">
+                                <a:schemeClr val="accent1"/>
+                              </a:fillRef>
+                              <a:effectRef idx="0">
+                                <a:schemeClr val="accent1"/>
+                              </a:effectRef>
+                              <a:fontRef idx="minor">
+                                <a:schemeClr val="dk1"/>
+                              </a:fontRef>
+                            </wps:style>
+                            <wps:txbx>
+                              <w:txbxContent>
+                                <w:p>
+                                  <w:pPr>
+                                    <w:rPr>
+                                      <w:rFonts w:ascii="Times" w:eastAsia="Times New Roman" w:hAnsi="Times" w:cs="Times New Roman"/>
+                                      <w:sz w:val="12"/>
+                                      <w:szCs w:val="12"/>
+                                    </w:rPr>
+                                  </w:pPr>
+                                  <w:proofErr w:type="spellStart"/>
+                                  <w:proofErr w:type="gramStart"/>
+                                  <w:r>
+                                    <w:rPr>
+                                      <w:rFonts w:ascii="Consolas" w:eastAsia="Times New Roman" w:hAnsi="Consolas" w:cs="Times New Roman"/>
+                                      <w:color w:val="48484C"/>
+                                      <w:sz w:val="12"/>
+                                      <w:szCs w:val="12"/>
+                                      <w:shd w:val="clear" w:color="auto" w:fill="F7F8F8"/>
+                                    </w:rPr>
+                                    <w:t>drawFast</w:t>
+                                  </w:r>
+                                  <w:r>
+                                    <w:rPr>
+                                      <w:rFonts w:ascii="Consolas" w:eastAsia="Times New Roman" w:hAnsi="Consolas" w:cs="Times New Roman"/>
+                                      <w:color w:val="48484C"/>
+                                      <w:sz w:val="12"/>
+                                      <w:szCs w:val="12"/>
+                                      <w:shd w:val="clear" w:color="auto" w:fill="F7F8F8"/>
+                                    </w:rPr>
+                                    <w:t>H</w:t>
+                                  </w:r>
+                                  <w:r>
+                                    <w:rPr>
+                                      <w:rFonts w:ascii="Consolas" w:eastAsia="Times New Roman" w:hAnsi="Consolas" w:cs="Times New Roman"/>
+                                      <w:color w:val="48484C"/>
+                                      <w:sz w:val="12"/>
+                                      <w:szCs w:val="12"/>
+                                      <w:shd w:val="clear" w:color="auto" w:fill="F7F8F8"/>
+                                    </w:rPr>
+                                    <w:t>Line</w:t>
+                                  </w:r>
+                                  <w:proofErr w:type="spellEnd"/>
+                                  <w:r>
+                                    <w:rPr>
+                                      <w:rFonts w:ascii="Consolas" w:eastAsia="Times New Roman" w:hAnsi="Consolas" w:cs="Times New Roman"/>
+                                      <w:color w:val="93A1A1"/>
+                                      <w:sz w:val="12"/>
+                                      <w:szCs w:val="12"/>
+                                      <w:shd w:val="clear" w:color="auto" w:fill="F7F8F8"/>
+                                    </w:rPr>
+                                    <w:t>(</w:t>
+                                  </w:r>
+                                  <w:proofErr w:type="gramEnd"/>
+                                  <w:r>
+                                    <w:rPr>
+                                      <w:rFonts w:ascii="Consolas" w:eastAsia="Times New Roman" w:hAnsi="Consolas" w:cs="Times New Roman"/>
+                                      <w:color w:val="008080"/>
+                                      <w:sz w:val="12"/>
+                                      <w:szCs w:val="12"/>
+                                      <w:shd w:val="clear" w:color="auto" w:fill="F7F8F8"/>
+                                    </w:rPr>
+                                    <w:t>0</w:t>
+                                  </w:r>
+                                  <w:r>
+                                    <w:rPr>
+                                      <w:rFonts w:ascii="Consolas" w:eastAsia="Times New Roman" w:hAnsi="Consolas" w:cs="Times New Roman"/>
+                                      <w:color w:val="93A1A1"/>
+                                      <w:sz w:val="12"/>
+                                      <w:szCs w:val="12"/>
+                                      <w:shd w:val="clear" w:color="auto" w:fill="F7F8F8"/>
+                                    </w:rPr>
+                                    <w:t>,</w:t>
+                                  </w:r>
+                                  <w:r>
+                                    <w:rPr>
+                                      <w:rFonts w:ascii="Consolas" w:eastAsia="Times New Roman" w:hAnsi="Consolas" w:cs="Times New Roman"/>
+                                      <w:color w:val="48484C"/>
+                                      <w:sz w:val="12"/>
+                                      <w:szCs w:val="12"/>
+                                      <w:shd w:val="clear" w:color="auto" w:fill="F7F8F8"/>
+                                    </w:rPr>
+                                    <w:t xml:space="preserve"> </w:t>
+                                  </w:r>
+                                  <w:r>
+                                    <w:rPr>
+                                      <w:rFonts w:ascii="Consolas" w:eastAsia="Times New Roman" w:hAnsi="Consolas" w:cs="Times New Roman"/>
+                                      <w:color w:val="008080"/>
+                                      <w:sz w:val="12"/>
+                                      <w:szCs w:val="12"/>
+                                      <w:shd w:val="clear" w:color="auto" w:fill="F7F8F8"/>
+                                    </w:rPr>
+                                    <w:t>48</w:t>
+                                  </w:r>
+                                  <w:r>
+                                    <w:rPr>
+                                      <w:rFonts w:ascii="Consolas" w:eastAsia="Times New Roman" w:hAnsi="Consolas" w:cs="Times New Roman"/>
+                                      <w:color w:val="93A1A1"/>
+                                      <w:sz w:val="12"/>
+                                      <w:szCs w:val="12"/>
+                                      <w:shd w:val="clear" w:color="auto" w:fill="F7F8F8"/>
+                                    </w:rPr>
+                                    <w:t>,</w:t>
+                                  </w:r>
+                                  <w:r>
+                                    <w:rPr>
+                                      <w:rFonts w:ascii="Consolas" w:eastAsia="Times New Roman" w:hAnsi="Consolas" w:cs="Times New Roman"/>
+                                      <w:color w:val="48484C"/>
+                                      <w:sz w:val="12"/>
+                                      <w:szCs w:val="12"/>
+                                      <w:shd w:val="clear" w:color="auto" w:fill="F7F8F8"/>
+                                    </w:rPr>
+                                    <w:t xml:space="preserve"> </w:t>
+                                  </w:r>
+                                  <w:r>
+                                    <w:rPr>
+                                      <w:rFonts w:ascii="Consolas" w:eastAsia="Times New Roman" w:hAnsi="Consolas" w:cs="Times New Roman"/>
+                                      <w:color w:val="008080"/>
+                                      <w:sz w:val="12"/>
+                                      <w:szCs w:val="12"/>
+                                      <w:shd w:val="clear" w:color="auto" w:fill="F7F8F8"/>
+                                    </w:rPr>
+                                    <w:t>96</w:t>
+                                  </w:r>
+                                  <w:r>
+                                    <w:rPr>
+                                      <w:rFonts w:ascii="Consolas" w:eastAsia="Times New Roman" w:hAnsi="Consolas" w:cs="Times New Roman"/>
+                                      <w:color w:val="93A1A1"/>
+                                      <w:sz w:val="12"/>
+                                      <w:szCs w:val="12"/>
+                                      <w:shd w:val="clear" w:color="auto" w:fill="F7F8F8"/>
+                                    </w:rPr>
+                                    <w:t>,</w:t>
+                                  </w:r>
+                                  <w:r>
+                                    <w:rPr>
+                                      <w:rFonts w:ascii="Consolas" w:eastAsia="Times New Roman" w:hAnsi="Consolas" w:cs="Times New Roman"/>
+                                      <w:color w:val="48484C"/>
+                                      <w:sz w:val="12"/>
+                                      <w:szCs w:val="12"/>
+                                      <w:shd w:val="clear" w:color="auto" w:fill="F7F8F8"/>
+                                    </w:rPr>
+                                    <w:t xml:space="preserve"> </w:t>
+                                  </w:r>
+                                  <w:r>
+                                    <w:rPr>
+                                      <w:rFonts w:ascii="Consolas" w:eastAsia="Times New Roman" w:hAnsi="Consolas" w:cs="Times New Roman"/>
+                                      <w:color w:val="48484C"/>
+                                      <w:sz w:val="12"/>
+                                      <w:szCs w:val="12"/>
+                                      <w:shd w:val="clear" w:color="auto" w:fill="F7F8F8"/>
+                                    </w:rPr>
+                                    <w:t>WHITE</w:t>
+                                  </w:r>
+                                  <w:r>
+                                    <w:rPr>
+                                      <w:rFonts w:ascii="Consolas" w:eastAsia="Times New Roman" w:hAnsi="Consolas" w:cs="Times New Roman"/>
+                                      <w:color w:val="93A1A1"/>
+                                      <w:sz w:val="12"/>
+                                      <w:szCs w:val="12"/>
+                                      <w:shd w:val="clear" w:color="auto" w:fill="F7F8F8"/>
+                                    </w:rPr>
+                                    <w:t>);</w:t>
+                                  </w:r>
+                                </w:p>
+                                <w:p>
+                                  <w:pPr>
+                                    <w:rPr>
+                                      <w:rFonts w:ascii="Consolas" w:hAnsi="Consolas"/>
+                                      <w:sz w:val="12"/>
+                                      <w:szCs w:val="12"/>
+                                    </w:rPr>
+                                  </w:pPr>
+                                </w:p>
+                              </w:txbxContent>
+                            </wps:txbx>
+                            <wps:bodyPr rot="0" spcFirstLastPara="0" vertOverflow="overflow" horzOverflow="overflow" vert="horz" wrap="square" lIns="91440" tIns="45720" rIns="91440" bIns="45720" numCol="1" spcCol="0" rtlCol="0" fromWordArt="0" anchor="t" anchorCtr="0" forceAA="0" compatLnSpc="1">
+                              <a:prstTxWarp prst="textNoShape">
+                                <a:avLst/>
+                              </a:prstTxWarp>
+                              <a:noAutofit/>
+                            </wps:bodyPr>
+                          </wps:wsp>
+                        </a:graphicData>
+                      </a:graphic>
+                      <wp14:sizeRelH relativeFrom="margin">
+                        <wp14:pctWidth>0</wp14:pctWidth>
+                      </wp14:sizeRelH>
+                      <wp14:sizeRelV relativeFrom="margin">
+                        <wp14:pctHeight>0</wp14:pctHeight>
+                      </wp14:sizeRelV>
+                    </wp:anchor>
+                  </w:drawing>
+                </mc:Choice>
+                <mc:Fallback>
+                  <w:pict>
+                    <v:shape id="Zone de texte 6" o:spid="_x0000_s1027" type="#_x0000_t202" style="position:absolute;left:0;text-align:left;margin-left:151.8pt;margin-top:85.15pt;width:136pt;height:17.75pt;z-index:251675648;visibility:visible;mso-wrap-style:square;mso-width-percent:0;mso-height-percent:0;mso-wrap-distance-left:9pt;mso-wrap-distance-top:0;mso-wrap-distance-right:9pt;mso-wrap-distance-bottom:0;mso-position-horizontal:absolute;mso-position-horizontal-relative:text;mso-position-vertical:absolute;mso-position-vertical-relative:text;mso-width-percent:0;mso-height-percent:0;mso-width-relative:margin;mso-height-relative:margin;v-text-anchor:top" o:gfxdata="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" filled="f" stroked="f">
+                      <v:textbox>
+                        <w:txbxContent>
+                          <w:p>
+                            <w:pPr>
+                              <w:rPr>
+                                <w:rFonts w:ascii="Times" w:eastAsia="Times New Roman" w:hAnsi="Times" w:cs="Times New Roman"/>
+                                <w:sz w:val="12"/>
+                                <w:szCs w:val="12"/>
+                              </w:rPr>
+                            </w:pPr>
+                            <w:proofErr w:type="spellStart"/>
+                            <w:proofErr w:type="gramStart"/>
+                            <w:r>
+                              <w:rPr>
+                                <w:rFonts w:ascii="Consolas" w:eastAsia="Times New Roman" w:hAnsi="Consolas" w:cs="Times New Roman"/>
+                                <w:color w:val="48484C"/>
+                                <w:sz w:val="12"/>
+                                <w:szCs w:val="12"/>
+                                <w:shd w:val="clear" w:color="auto" w:fill="F7F8F8"/>
+                              </w:rPr>
+                              <w:t>drawFast</w:t>
+                            </w:r>
+                            <w:r>
+                              <w:rPr>
+                                <w:rFonts w:ascii="Consolas" w:eastAsia="Times New Roman" w:hAnsi="Consolas" w:cs="Times New Roman"/>
+                                <w:color w:val="48484C"/>
+                                <w:sz w:val="12"/>
+                                <w:szCs w:val="12"/>
+                                <w:shd w:val="clear" w:color="auto" w:fill="F7F8F8"/>
+                              </w:rPr>
+                              <w:t>H</w:t>
+                            </w:r>
+                            <w:r>
+                              <w:rPr>
+                                <w:rFonts w:ascii="Consolas" w:eastAsia="Times New Roman" w:hAnsi="Consolas" w:cs="Times New Roman"/>
+                                <w:color w:val="48484C"/>
+                                <w:sz w:val="12"/>
+                                <w:szCs w:val="12"/>
+                                <w:shd w:val="clear" w:color="auto" w:fill="F7F8F8"/>
+                              </w:rPr>
+                              <w:t>Line</w:t>
+                            </w:r>
+                            <w:proofErr w:type="spellEnd"/>
+                            <w:r>
+                              <w:rPr>
+                                <w:rFonts w:ascii="Consolas" w:eastAsia="Times New Roman" w:hAnsi="Consolas" w:cs="Times New Roman"/>
+                                <w:color w:val="93A1A1"/>
+                                <w:sz w:val="12"/>
+                                <w:szCs w:val="12"/>
+                                <w:shd w:val="clear" w:color="auto" w:fill="F7F8F8"/>
+                              </w:rPr>
+                              <w:t>(</w:t>
+                            </w:r>
+                            <w:proofErr w:type="gramEnd"/>
+                            <w:r>
+                              <w:rPr>
+                                <w:rFonts w:ascii="Consolas" w:eastAsia="Times New Roman" w:hAnsi="Consolas" w:cs="Times New Roman"/>
+                                <w:color w:val="008080"/>
+                                <w:sz w:val="12"/>
+                                <w:szCs w:val="12"/>
+                                <w:shd w:val="clear" w:color="auto" w:fill="F7F8F8"/>
+                              </w:rPr>
+                              <w:t>0</w:t>
+                            </w:r>
+                            <w:r>
+                              <w:rPr>
+                                <w:rFonts w:ascii="Consolas" w:eastAsia="Times New Roman" w:hAnsi="Consolas" w:cs="Times New Roman"/>
+                                <w:color w:val="93A1A1"/>
+                                <w:sz w:val="12"/>
+                                <w:szCs w:val="12"/>
+                                <w:shd w:val="clear" w:color="auto" w:fill="F7F8F8"/>
+                              </w:rPr>
+                              <w:t>,</w:t>
+                            </w:r>
+                            <w:r>
+                              <w:rPr>
+                                <w:rFonts w:ascii="Consolas" w:eastAsia="Times New Roman" w:hAnsi="Consolas" w:cs="Times New Roman"/>
+                                <w:color w:val="48484C"/>
+                                <w:sz w:val="12"/>
+                                <w:szCs w:val="12"/>
+                                <w:shd w:val="clear" w:color="auto" w:fill="F7F8F8"/>
+                              </w:rPr>
+                              <w:t xml:space="preserve"> </w:t>
+                            </w:r>
+                            <w:r>
+                              <w:rPr>
+                                <w:rFonts w:ascii="Consolas" w:eastAsia="Times New Roman" w:hAnsi="Consolas" w:cs="Times New Roman"/>
+                                <w:color w:val="008080"/>
+                                <w:sz w:val="12"/>
+                                <w:szCs w:val="12"/>
+                                <w:shd w:val="clear" w:color="auto" w:fill="F7F8F8"/>
+                              </w:rPr>
+                              <w:t>48</w:t>
+                            </w:r>
+                            <w:r>
+                              <w:rPr>
+                                <w:rFonts w:ascii="Consolas" w:eastAsia="Times New Roman" w:hAnsi="Consolas" w:cs="Times New Roman"/>
+                                <w:color w:val="93A1A1"/>
+                                <w:sz w:val="12"/>
+                                <w:szCs w:val="12"/>
+                                <w:shd w:val="clear" w:color="auto" w:fill="F7F8F8"/>
+                              </w:rPr>
+                              <w:t>,</w:t>
+                            </w:r>
+                            <w:r>
+                              <w:rPr>
+                                <w:rFonts w:ascii="Consolas" w:eastAsia="Times New Roman" w:hAnsi="Consolas" w:cs="Times New Roman"/>
+                                <w:color w:val="48484C"/>
+                                <w:sz w:val="12"/>
+                                <w:szCs w:val="12"/>
+                                <w:shd w:val="clear" w:color="auto" w:fill="F7F8F8"/>
+                              </w:rPr>
+                              <w:t xml:space="preserve"> </w:t>
+                            </w:r>
+                            <w:r>
+                              <w:rPr>
+                                <w:rFonts w:ascii="Consolas" w:eastAsia="Times New Roman" w:hAnsi="Consolas" w:cs="Times New Roman"/>
+                                <w:color w:val="008080"/>
+                                <w:sz w:val="12"/>
+                                <w:szCs w:val="12"/>
+                                <w:shd w:val="clear" w:color="auto" w:fill="F7F8F8"/>
+                              </w:rPr>
+                              <w:t>96</w:t>
+                            </w:r>
+                            <w:r>
+                              <w:rPr>
+                                <w:rFonts w:ascii="Consolas" w:eastAsia="Times New Roman" w:hAnsi="Consolas" w:cs="Times New Roman"/>
+                                <w:color w:val="93A1A1"/>
+                                <w:sz w:val="12"/>
+                                <w:szCs w:val="12"/>
+                                <w:shd w:val="clear" w:color="auto" w:fill="F7F8F8"/>
+                              </w:rPr>
+                              <w:t>,</w:t>
+                            </w:r>
+                            <w:r>
+                              <w:rPr>
+                                <w:rFonts w:ascii="Consolas" w:eastAsia="Times New Roman" w:hAnsi="Consolas" w:cs="Times New Roman"/>
+                                <w:color w:val="48484C"/>
+                                <w:sz w:val="12"/>
+                                <w:szCs w:val="12"/>
+                                <w:shd w:val="clear" w:color="auto" w:fill="F7F8F8"/>
+                              </w:rPr>
+                              <w:t xml:space="preserve"> </w:t>
+                            </w:r>
+                            <w:r>
+                              <w:rPr>
+                                <w:rFonts w:ascii="Consolas" w:eastAsia="Times New Roman" w:hAnsi="Consolas" w:cs="Times New Roman"/>
+                                <w:color w:val="48484C"/>
+                                <w:sz w:val="12"/>
+                                <w:szCs w:val="12"/>
+                                <w:shd w:val="clear" w:color="auto" w:fill="F7F8F8"/>
+                              </w:rPr>
+                              <w:t>WHITE</w:t>
+                            </w:r>
+                            <w:r>
+                              <w:rPr>
+                                <w:rFonts w:ascii="Consolas" w:eastAsia="Times New Roman" w:hAnsi="Consolas" w:cs="Times New Roman"/>
+                                <w:color w:val="93A1A1"/>
+                                <w:sz w:val="12"/>
+                                <w:szCs w:val="12"/>
+                                <w:shd w:val="clear" w:color="auto" w:fill="F7F8F8"/>
+                              </w:rPr>
+                              <w:t>);</w:t>
+                            </w:r>
+                          </w:p>
+                          <w:p>
+                            <w:pPr>
+                              <w:rPr>
+                                <w:rFonts w:ascii="Consolas" w:hAnsi="Consolas"/>
+                                <w:sz w:val="12"/>
+                                <w:szCs w:val="12"/>
+                              </w:rPr>
+                            </w:pPr>
+                          </w:p>
+                        </w:txbxContent>
+                      </v:textbox>
+                    </v:shape>
+                  </w:pict>
+                </mc:Fallback>
+              </mc:AlternateContent>
+            </w:r>
+            <w:r>
+              <w:rPr>
+                <w:rFonts w:ascii="Lucida Console" w:hAnsi="Lucida Console"/>
+                <w:noProof/>
+                <w:sz w:val="28"/>
+                <w:szCs w:val="28"/>
+              </w:rPr>
+              <mc:AlternateContent>
+                <mc:Choice Requires="wps">
+                  <w:drawing>
+                    <wp:anchor distT="0" distB="0" distL="114300" distR="114300" simplePos="0" relativeHeight="251674624" behindDoc="0" locked="0" layoutInCell="1" allowOverlap="1" wp14:anchorId="52F0528E" wp14:editId="689BE97A">
+                      <wp:simplePos x="0" y="0"/>
+                      <wp:positionH relativeFrom="column">
+                        <wp:posOffset>1927860</wp:posOffset>
+                      </wp:positionH>
+                      <wp:positionV relativeFrom="paragraph">
+                        <wp:posOffset>666750</wp:posOffset>
+                      </wp:positionV>
+                      <wp:extent cx="1727200" cy="225425"/>
+                      <wp:effectExtent l="0" t="0" r="0" b="3175"/>
+                      <wp:wrapNone/>
+                      <wp:docPr id="5" name="Zone de texte 5"/>
+                      <wp:cNvGraphicFramePr/>
+                      <a:graphic xmlns:a="http://schemas.openxmlformats.org/drawingml/2006/main">
+                        <a:graphicData uri="http://schemas.microsoft.com/office/word/2010/wordprocessingShape">
+                          <wps:wsp>
+                            <wps:cNvSpPr txBox="1"/>
+                            <wps:spPr>
+                              <a:xfrm>
+                                <a:off x="0" y="0"/>
+                                <a:ext cx="1727200" cy="225425"/>
+                              </a:xfrm>
+                              <a:prstGeom prst="rect">
+                                <a:avLst/>
+                              </a:prstGeom>
+                              <a:noFill/>
+                              <a:ln>
+                                <a:noFill/>
+                              </a:ln>
+                              <a:effectLst/>
+                              <a:extLst>
+                                <a:ext uri="{C572A759-6A51-4108-AA02-DFA0A04FC94B}">
+                                  <ma14:wrappingTextBoxFlag xmlns:ma14="http://schemas.microsoft.com/office/mac/drawingml/2011/main"/>
+                                </a:ext>
+                              </a:extLst>
+                            </wps:spPr>
+                            <wps:style>
+                              <a:lnRef idx="0">
+                                <a:schemeClr val="accent1"/>
+                              </a:lnRef>
+                              <a:fillRef idx="0">
+                                <a:schemeClr val="accent1"/>
+                              </a:fillRef>
+                              <a:effectRef idx="0">
+                                <a:schemeClr val="accent1"/>
+                              </a:effectRef>
+                              <a:fontRef idx="minor">
+                                <a:schemeClr val="dk1"/>
+                              </a:fontRef>
+                            </wps:style>
+                            <wps:txbx>
+                              <w:txbxContent>
+                                <w:p>
+                                  <w:pPr>
+                                    <w:rPr>
+                                      <w:rFonts w:ascii="Times" w:eastAsia="Times New Roman" w:hAnsi="Times" w:cs="Times New Roman"/>
+                                      <w:sz w:val="12"/>
+                                      <w:szCs w:val="12"/>
+                                    </w:rPr>
+                                  </w:pPr>
+                                  <w:proofErr w:type="spellStart"/>
+                                  <w:proofErr w:type="gramStart"/>
+                                  <w:r>
+                                    <w:rPr>
+                                      <w:rFonts w:ascii="Consolas" w:eastAsia="Times New Roman" w:hAnsi="Consolas" w:cs="Times New Roman"/>
+                                      <w:color w:val="48484C"/>
+                                      <w:sz w:val="12"/>
+                                      <w:szCs w:val="12"/>
+                                      <w:shd w:val="clear" w:color="auto" w:fill="F7F8F8"/>
+                                    </w:rPr>
+                                    <w:t>drawFast</w:t>
+                                  </w:r>
+                                  <w:r>
+                                    <w:rPr>
+                                      <w:rFonts w:ascii="Consolas" w:eastAsia="Times New Roman" w:hAnsi="Consolas" w:cs="Times New Roman"/>
+                                      <w:color w:val="48484C"/>
+                                      <w:sz w:val="12"/>
+                                      <w:szCs w:val="12"/>
+                                      <w:shd w:val="clear" w:color="auto" w:fill="F7F8F8"/>
+                                    </w:rPr>
+                                    <w:t>H</w:t>
+                                  </w:r>
+                                  <w:r>
+                                    <w:rPr>
+                                      <w:rFonts w:ascii="Consolas" w:eastAsia="Times New Roman" w:hAnsi="Consolas" w:cs="Times New Roman"/>
+                                      <w:color w:val="48484C"/>
+                                      <w:sz w:val="12"/>
+                                      <w:szCs w:val="12"/>
+                                      <w:shd w:val="clear" w:color="auto" w:fill="F7F8F8"/>
+                                    </w:rPr>
+                                    <w:t>Line</w:t>
+                                  </w:r>
+                                  <w:proofErr w:type="spellEnd"/>
+                                  <w:r>
+                                    <w:rPr>
+                                      <w:rFonts w:ascii="Consolas" w:eastAsia="Times New Roman" w:hAnsi="Consolas" w:cs="Times New Roman"/>
+                                      <w:color w:val="93A1A1"/>
+                                      <w:sz w:val="12"/>
+                                      <w:szCs w:val="12"/>
+                                      <w:shd w:val="clear" w:color="auto" w:fill="F7F8F8"/>
+                                    </w:rPr>
+                                    <w:t>(</w:t>
+                                  </w:r>
+                                  <w:proofErr w:type="gramEnd"/>
+                                  <w:r>
+                                    <w:rPr>
+                                      <w:rFonts w:ascii="Consolas" w:eastAsia="Times New Roman" w:hAnsi="Consolas" w:cs="Times New Roman"/>
+                                      <w:color w:val="008080"/>
+                                      <w:sz w:val="12"/>
+                                      <w:szCs w:val="12"/>
+                                      <w:shd w:val="clear" w:color="auto" w:fill="F7F8F8"/>
+                                    </w:rPr>
+                                    <w:t>0</w:t>
+                                  </w:r>
+                                  <w:r>
+                                    <w:rPr>
+                                      <w:rFonts w:ascii="Consolas" w:eastAsia="Times New Roman" w:hAnsi="Consolas" w:cs="Times New Roman"/>
+                                      <w:color w:val="93A1A1"/>
+                                      <w:sz w:val="12"/>
+                                      <w:szCs w:val="12"/>
+                                      <w:shd w:val="clear" w:color="auto" w:fill="F7F8F8"/>
+                                    </w:rPr>
+                                    <w:t>,</w:t>
+                                  </w:r>
+                                  <w:r>
+                                    <w:rPr>
+                                      <w:rFonts w:ascii="Consolas" w:eastAsia="Times New Roman" w:hAnsi="Consolas" w:cs="Times New Roman"/>
+                                      <w:color w:val="48484C"/>
+                                      <w:sz w:val="12"/>
+                                      <w:szCs w:val="12"/>
+                                      <w:shd w:val="clear" w:color="auto" w:fill="F7F8F8"/>
+                                    </w:rPr>
+                                    <w:t xml:space="preserve"> </w:t>
+                                  </w:r>
+                                  <w:r>
+                                    <w:rPr>
+                                      <w:rFonts w:ascii="Consolas" w:eastAsia="Times New Roman" w:hAnsi="Consolas" w:cs="Times New Roman"/>
+                                      <w:color w:val="008080"/>
+                                      <w:sz w:val="12"/>
+                                      <w:szCs w:val="12"/>
+                                      <w:shd w:val="clear" w:color="auto" w:fill="F7F8F8"/>
+                                    </w:rPr>
+                                    <w:t>32</w:t>
+                                  </w:r>
+                                  <w:r>
+                                    <w:rPr>
+                                      <w:rFonts w:ascii="Consolas" w:eastAsia="Times New Roman" w:hAnsi="Consolas" w:cs="Times New Roman"/>
+                                      <w:color w:val="93A1A1"/>
+                                      <w:sz w:val="12"/>
+                                      <w:szCs w:val="12"/>
+                                      <w:shd w:val="clear" w:color="auto" w:fill="F7F8F8"/>
+                                    </w:rPr>
+                                    <w:t>,</w:t>
+                                  </w:r>
+                                  <w:r>
+                                    <w:rPr>
+                                      <w:rFonts w:ascii="Consolas" w:eastAsia="Times New Roman" w:hAnsi="Consolas" w:cs="Times New Roman"/>
+                                      <w:color w:val="48484C"/>
+                                      <w:sz w:val="12"/>
+                                      <w:szCs w:val="12"/>
+                                      <w:shd w:val="clear" w:color="auto" w:fill="F7F8F8"/>
+                                    </w:rPr>
+                                    <w:t xml:space="preserve"> </w:t>
+                                  </w:r>
+                                  <w:r>
+                                    <w:rPr>
+                                      <w:rFonts w:ascii="Consolas" w:eastAsia="Times New Roman" w:hAnsi="Consolas" w:cs="Times New Roman"/>
+                                      <w:color w:val="008080"/>
+                                      <w:sz w:val="12"/>
+                                      <w:szCs w:val="12"/>
+                                      <w:shd w:val="clear" w:color="auto" w:fill="F7F8F8"/>
+                                    </w:rPr>
+                                    <w:t>96</w:t>
+                                  </w:r>
+                                  <w:r>
+                                    <w:rPr>
+                                      <w:rFonts w:ascii="Consolas" w:eastAsia="Times New Roman" w:hAnsi="Consolas" w:cs="Times New Roman"/>
+                                      <w:color w:val="93A1A1"/>
+                                      <w:sz w:val="12"/>
+                                      <w:szCs w:val="12"/>
+                                      <w:shd w:val="clear" w:color="auto" w:fill="F7F8F8"/>
+                                    </w:rPr>
+                                    <w:t>,</w:t>
+                                  </w:r>
+                                  <w:r>
+                                    <w:rPr>
+                                      <w:rFonts w:ascii="Consolas" w:eastAsia="Times New Roman" w:hAnsi="Consolas" w:cs="Times New Roman"/>
+                                      <w:color w:val="48484C"/>
+                                      <w:sz w:val="12"/>
+                                      <w:szCs w:val="12"/>
+                                      <w:shd w:val="clear" w:color="auto" w:fill="F7F8F8"/>
+                                    </w:rPr>
+                                    <w:t xml:space="preserve"> </w:t>
+                                  </w:r>
+                                  <w:r>
+                                    <w:rPr>
+                                      <w:rFonts w:ascii="Consolas" w:eastAsia="Times New Roman" w:hAnsi="Consolas" w:cs="Times New Roman"/>
+                                      <w:color w:val="48484C"/>
+                                      <w:sz w:val="12"/>
+                                      <w:szCs w:val="12"/>
+                                      <w:shd w:val="clear" w:color="auto" w:fill="F7F8F8"/>
+                                    </w:rPr>
+                                    <w:t>WHITE</w:t>
+                                  </w:r>
+                                  <w:r>
+                                    <w:rPr>
+                                      <w:rFonts w:ascii="Consolas" w:eastAsia="Times New Roman" w:hAnsi="Consolas" w:cs="Times New Roman"/>
+                                      <w:color w:val="93A1A1"/>
+                                      <w:sz w:val="12"/>
+                                      <w:szCs w:val="12"/>
+                                      <w:shd w:val="clear" w:color="auto" w:fill="F7F8F8"/>
+                                    </w:rPr>
+                                    <w:t>);</w:t>
+                                  </w:r>
+                                </w:p>
+                                <w:p>
+                                  <w:pPr>
+                                    <w:rPr>
+                                      <w:rFonts w:ascii="Consolas" w:hAnsi="Consolas"/>
+                                      <w:sz w:val="12"/>
+                                      <w:szCs w:val="12"/>
+                                    </w:rPr>
+                                  </w:pPr>
+                                </w:p>
+                              </w:txbxContent>
+                            </wps:txbx>
+                            <wps:bodyPr rot="0" spcFirstLastPara="0" vertOverflow="overflow" horzOverflow="overflow" vert="horz" wrap="square" lIns="91440" tIns="45720" rIns="91440" bIns="45720" numCol="1" spcCol="0" rtlCol="0" fromWordArt="0" anchor="t" anchorCtr="0" forceAA="0" compatLnSpc="1">
+                              <a:prstTxWarp prst="textNoShape">
+                                <a:avLst/>
+                              </a:prstTxWarp>
+                              <a:noAutofit/>
+                            </wps:bodyPr>
+                          </wps:wsp>
+                        </a:graphicData>
+                      </a:graphic>
+                      <wp14:sizeRelH relativeFrom="margin">
+                        <wp14:pctWidth>0</wp14:pctWidth>
+                      </wp14:sizeRelH>
+                      <wp14:sizeRelV relativeFrom="margin">
+                        <wp14:pctHeight>0</wp14:pctHeight>
+                      </wp14:sizeRelV>
+                    </wp:anchor>
+                  </w:drawing>
+                </mc:Choice>
+                <mc:Fallback>
+                  <w:pict>
+                    <v:shape id="Zone de texte 5" o:spid="_x0000_s1028" type="#_x0000_t202" style="position:absolute;left:0;text-align:left;margin-left:151.8pt;margin-top:52.5pt;width:136pt;height:17.75pt;z-index:251674624;visibility:visible;mso-wrap-style:square;mso-width-percent:0;mso-height-percent:0;mso-wrap-distance-left:9pt;mso-wrap-distance-top:0;mso-wrap-distance-right:9pt;mso-wrap-distance-bottom:0;mso-position-horizontal:absolute;mso-position-horizontal-relative:text;mso-position-vertical:absolute;mso-position-vertical-relative:text;mso-width-percent:0;mso-height-percent:0;mso-width-relative:margin;mso-height-relative:margin;v-text-anchor:top" o:gfxdata="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" filled="f" stroked="f">
+                      <v:textbox>
+                        <w:txbxContent>
+                          <w:p>
+                            <w:pPr>
+                              <w:rPr>
+                                <w:rFonts w:ascii="Times" w:eastAsia="Times New Roman" w:hAnsi="Times" w:cs="Times New Roman"/>
+                                <w:sz w:val="12"/>
+                                <w:szCs w:val="12"/>
+                              </w:rPr>
+                            </w:pPr>
+                            <w:proofErr w:type="spellStart"/>
+                            <w:proofErr w:type="gramStart"/>
+                            <w:r>
+                              <w:rPr>
+                                <w:rFonts w:ascii="Consolas" w:eastAsia="Times New Roman" w:hAnsi="Consolas" w:cs="Times New Roman"/>
+                                <w:color w:val="48484C"/>
+                                <w:sz w:val="12"/>
+                                <w:szCs w:val="12"/>
+                                <w:shd w:val="clear" w:color="auto" w:fill="F7F8F8"/>
+                              </w:rPr>
+                              <w:t>drawFast</w:t>
+                            </w:r>
+                            <w:r>
+                              <w:rPr>
+                                <w:rFonts w:ascii="Consolas" w:eastAsia="Times New Roman" w:hAnsi="Consolas" w:cs="Times New Roman"/>
+                                <w:color w:val="48484C"/>
+                                <w:sz w:val="12"/>
+                                <w:szCs w:val="12"/>
+                                <w:shd w:val="clear" w:color="auto" w:fill="F7F8F8"/>
+                              </w:rPr>
+                              <w:t>H</w:t>
+                            </w:r>
+                            <w:r>
+                              <w:rPr>
+                                <w:rFonts w:ascii="Consolas" w:eastAsia="Times New Roman" w:hAnsi="Consolas" w:cs="Times New Roman"/>
+                                <w:color w:val="48484C"/>
+                                <w:sz w:val="12"/>
+                                <w:szCs w:val="12"/>
+                                <w:shd w:val="clear" w:color="auto" w:fill="F7F8F8"/>
+                              </w:rPr>
+                              <w:t>Line</w:t>
+                            </w:r>
+                            <w:proofErr w:type="spellEnd"/>
+                            <w:r>
+                              <w:rPr>
+                                <w:rFonts w:ascii="Consolas" w:eastAsia="Times New Roman" w:hAnsi="Consolas" w:cs="Times New Roman"/>
+                                <w:color w:val="93A1A1"/>
+                                <w:sz w:val="12"/>
+                                <w:szCs w:val="12"/>
+                                <w:shd w:val="clear" w:color="auto" w:fill="F7F8F8"/>
+                              </w:rPr>
+                              <w:t>(</w:t>
+                            </w:r>
+                            <w:proofErr w:type="gramEnd"/>
+                            <w:r>
+                              <w:rPr>
+                                <w:rFonts w:ascii="Consolas" w:eastAsia="Times New Roman" w:hAnsi="Consolas" w:cs="Times New Roman"/>
+                                <w:color w:val="008080"/>
+                                <w:sz w:val="12"/>
+                                <w:szCs w:val="12"/>
+                                <w:shd w:val="clear" w:color="auto" w:fill="F7F8F8"/>
+                              </w:rPr>
+                              <w:t>0</w:t>
+                            </w:r>
+                            <w:r>
+                              <w:rPr>
+                                <w:rFonts w:ascii="Consolas" w:eastAsia="Times New Roman" w:hAnsi="Consolas" w:cs="Times New Roman"/>
+                                <w:color w:val="93A1A1"/>
+                                <w:sz w:val="12"/>
+                                <w:szCs w:val="12"/>
+                                <w:shd w:val="clear" w:color="auto" w:fill="F7F8F8"/>
+                              </w:rPr>
+                              <w:t>,</w:t>
+                            </w:r>
+                            <w:r>
+                              <w:rPr>
+                                <w:rFonts w:ascii="Consolas" w:eastAsia="Times New Roman" w:hAnsi="Consolas" w:cs="Times New Roman"/>
+                                <w:color w:val="48484C"/>
+                                <w:sz w:val="12"/>
+                                <w:szCs w:val="12"/>
+                                <w:shd w:val="clear" w:color="auto" w:fill="F7F8F8"/>
+                              </w:rPr>
+                              <w:t xml:space="preserve"> </w:t>
+                            </w:r>
+                            <w:r>
+                              <w:rPr>
+                                <w:rFonts w:ascii="Consolas" w:eastAsia="Times New Roman" w:hAnsi="Consolas" w:cs="Times New Roman"/>
+                                <w:color w:val="008080"/>
+                                <w:sz w:val="12"/>
+                                <w:szCs w:val="12"/>
+                                <w:shd w:val="clear" w:color="auto" w:fill="F7F8F8"/>
+                              </w:rPr>
+                              <w:t>32</w:t>
+                            </w:r>
+                            <w:r>
+                              <w:rPr>
+                                <w:rFonts w:ascii="Consolas" w:eastAsia="Times New Roman" w:hAnsi="Consolas" w:cs="Times New Roman"/>
+                                <w:color w:val="93A1A1"/>
+                                <w:sz w:val="12"/>
+                                <w:szCs w:val="12"/>
+                                <w:shd w:val="clear" w:color="auto" w:fill="F7F8F8"/>
+                              </w:rPr>
+                              <w:t>,</w:t>
+                            </w:r>
+                            <w:r>
+                              <w:rPr>
+                                <w:rFonts w:ascii="Consolas" w:eastAsia="Times New Roman" w:hAnsi="Consolas" w:cs="Times New Roman"/>
+                                <w:color w:val="48484C"/>
+                                <w:sz w:val="12"/>
+                                <w:szCs w:val="12"/>
+                                <w:shd w:val="clear" w:color="auto" w:fill="F7F8F8"/>
+                              </w:rPr>
+                              <w:t xml:space="preserve"> </w:t>
+                            </w:r>
+                            <w:r>
+                              <w:rPr>
+                                <w:rFonts w:ascii="Consolas" w:eastAsia="Times New Roman" w:hAnsi="Consolas" w:cs="Times New Roman"/>
+                                <w:color w:val="008080"/>
+                                <w:sz w:val="12"/>
+                                <w:szCs w:val="12"/>
+                                <w:shd w:val="clear" w:color="auto" w:fill="F7F8F8"/>
+                              </w:rPr>
+                              <w:t>96</w:t>
+                            </w:r>
+                            <w:r>
+                              <w:rPr>
+                                <w:rFonts w:ascii="Consolas" w:eastAsia="Times New Roman" w:hAnsi="Consolas" w:cs="Times New Roman"/>
+                                <w:color w:val="93A1A1"/>
+                                <w:sz w:val="12"/>
+                                <w:szCs w:val="12"/>
+                                <w:shd w:val="clear" w:color="auto" w:fill="F7F8F8"/>
+                              </w:rPr>
+                              <w:t>,</w:t>
+                            </w:r>
+                            <w:r>
+                              <w:rPr>
+                                <w:rFonts w:ascii="Consolas" w:eastAsia="Times New Roman" w:hAnsi="Consolas" w:cs="Times New Roman"/>
+                                <w:color w:val="48484C"/>
+                                <w:sz w:val="12"/>
+                                <w:szCs w:val="12"/>
+                                <w:shd w:val="clear" w:color="auto" w:fill="F7F8F8"/>
+                              </w:rPr>
+                              <w:t xml:space="preserve"> </w:t>
+                            </w:r>
+                            <w:r>
+                              <w:rPr>
+                                <w:rFonts w:ascii="Consolas" w:eastAsia="Times New Roman" w:hAnsi="Consolas" w:cs="Times New Roman"/>
+                                <w:color w:val="48484C"/>
+                                <w:sz w:val="12"/>
+                                <w:szCs w:val="12"/>
+                                <w:shd w:val="clear" w:color="auto" w:fill="F7F8F8"/>
+                              </w:rPr>
+                              <w:t>WHITE</w:t>
+                            </w:r>
+                            <w:r>
+                              <w:rPr>
+                                <w:rFonts w:ascii="Consolas" w:eastAsia="Times New Roman" w:hAnsi="Consolas" w:cs="Times New Roman"/>
+                                <w:color w:val="93A1A1"/>
+                                <w:sz w:val="12"/>
+                                <w:szCs w:val="12"/>
+                                <w:shd w:val="clear" w:color="auto" w:fill="F7F8F8"/>
+                              </w:rPr>
+                              <w:t>);</w:t>
+                            </w:r>
+                          </w:p>
+                          <w:p>
+                            <w:pPr>
+                              <w:rPr>
+                                <w:rFonts w:ascii="Consolas" w:hAnsi="Consolas"/>
+                                <w:sz w:val="12"/>
+                                <w:szCs w:val="12"/>
+                              </w:rPr>
+                            </w:pPr>
+                          </w:p>
+                        </w:txbxContent>
+                      </v:textbox>
+                    </v:shape>
+                  </w:pict>
+                </mc:Fallback>
+              </mc:AlternateContent>
+            </w:r>
+            <w:r>
+              <w:rPr>
+                <w:rFonts w:ascii="Lucida Console" w:hAnsi="Lucida Console"/>
+                <w:noProof/>
+                <w:sz w:val="28"/>
+                <w:szCs w:val="28"/>
+              </w:rPr>
+              <mc:AlternateContent>
+                <mc:Choice Requires="wps">
+                  <w:drawing>
+                    <wp:anchor distT="0" distB="0" distL="114300" distR="114300" simplePos="0" relativeHeight="251673600" behindDoc="0" locked="0" layoutInCell="1" allowOverlap="1" wp14:anchorId="4058C9A2" wp14:editId="293C1D4D">
+                      <wp:simplePos x="0" y="0"/>
+                      <wp:positionH relativeFrom="column">
+                        <wp:posOffset>1927860</wp:posOffset>
+                      </wp:positionH>
+                      <wp:positionV relativeFrom="paragraph">
+                        <wp:posOffset>270510</wp:posOffset>
                       </wp:positionV>
                       <wp:extent cx="1727200" cy="225425"/>
                       <wp:effectExtent l="0" t="0" r="0" b="3175"/>
@@ -160,7 +1417,17 @@
                                       <w:szCs w:val="12"/>
                                       <w:shd w:val="clear" w:color="auto" w:fill="F7F8F8"/>
                                     </w:rPr>
-                                    <w:t>drawFastVLine</w:t>
+                                    <w:t>drawFastH</w:t>
+                                  </w:r>
+                                  <w:r>
+                                    <w:rPr>
+                                      <w:rFonts w:ascii="Consolas" w:eastAsia="Times New Roman" w:hAnsi="Consolas" w:cs="Times New Roman"/>
+                                      <w:color w:val="48484C"/>
+                                      <w:sz w:val="12"/>
+                                      <w:szCs w:val="12"/>
+                                      <w:shd w:val="clear" w:color="auto" w:fill="F7F8F8"/>
+                                    </w:rPr>
+                                    <w:t>Line</w:t>
                                   </w:r>
                                   <w:proofErr w:type="spellEnd"/>
                                   <w:r>
@@ -242,7 +1509,7 @@
                                       <w:szCs w:val="12"/>
                                       <w:shd w:val="clear" w:color="auto" w:fill="F7F8F8"/>
                                     </w:rPr>
-                                    <w:t>94</w:t>
+                                    <w:t>96</w:t>
                                   </w:r>
                                   <w:r>
                                     <w:rPr>
@@ -316,11 +1583,7 @@
                 </mc:Choice>
                 <mc:Fallback>
                   <w:pict>
-                    <v:shapetype id="_x0000_t202" coordsize="21600,21600" o:spt="202" path="m0,0l0,21600,21600,21600,21600,0xe">
-                      <v:stroke joinstyle="miter"/>
-                      <v:path gradientshapeok="t" o:connecttype="rect"/>
-                    </v:shapetype>
-                    <v:shape id="Zone de texte 3" o:spid="_x0000_s1026" type="#_x0000_t202" style="position:absolute;left:0;text-align:left;margin-left:79.95pt;margin-top:23.7pt;width:136pt;height:17.75pt;z-index:251659264;visibility:visible;mso-wrap-style:square;mso-width-percent:0;mso-height-percent:0;mso-wrap-distance-left:9pt;mso-wrap-distance-top:0;mso-wrap-distance-right:9pt;mso-wrap-distance-bottom:0;mso-position-horizontal:absolute;mso-position-horizontal-relative:text;mso-position-vertical:absolute;mso-position-vertical-relative:text;mso-width-percent:0;mso-height-percent:0;mso-width-relative:margin;mso-height-relative:margin;v-text-anchor:top" o:gfxdata="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" filled="f" stroked="f">
+                    <v:shape id="Zone de texte 3" o:spid="_x0000_s1029" type="#_x0000_t202" style="position:absolute;left:0;text-align:left;margin-left:151.8pt;margin-top:21.3pt;width:136pt;height:17.75pt;z-index:251673600;visibility:visible;mso-wrap-style:square;mso-width-percent:0;mso-height-percent:0;mso-wrap-distance-left:9pt;mso-wrap-distance-top:0;mso-wrap-distance-right:9pt;mso-wrap-distance-bottom:0;mso-position-horizontal:absolute;mso-position-horizontal-relative:text;mso-position-vertical:absolute;mso-position-vertical-relative:text;mso-width-percent:0;mso-height-percent:0;mso-width-relative:margin;mso-height-relative:margin;v-text-anchor:top" o:gfxdata="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" filled="f" stroked="f">
                       <v:textbox>
                         <w:txbxContent>
                           <w:p>
@@ -341,7 +1604,17 @@
                                 <w:szCs w:val="12"/>
                                 <w:shd w:val="clear" w:color="auto" w:fill="F7F8F8"/>
                               </w:rPr>
-                              <w:t>drawFastVLine</w:t>
+                              <w:t>drawFastH</w:t>
+                            </w:r>
+                            <w:r>
+                              <w:rPr>
+                                <w:rFonts w:ascii="Consolas" w:eastAsia="Times New Roman" w:hAnsi="Consolas" w:cs="Times New Roman"/>
+                                <w:color w:val="48484C"/>
+                                <w:sz w:val="12"/>
+                                <w:szCs w:val="12"/>
+                                <w:shd w:val="clear" w:color="auto" w:fill="F7F8F8"/>
+                              </w:rPr>
+                              <w:t>Line</w:t>
                             </w:r>
                             <w:proofErr w:type="spellEnd"/>
                             <w:r>
@@ -423,7 +1696,7 @@
                                 <w:szCs w:val="12"/>
                                 <w:shd w:val="clear" w:color="auto" w:fill="F7F8F8"/>
                               </w:rPr>
-                              <w:t>94</w:t>
+                              <w:t>96</w:t>
                             </w:r>
                             <w:r>
                               <w:rPr>
@@ -481,6 +1754,14 @@
                   </w:pict>
                 </mc:Fallback>
               </mc:AlternateContent>
+            </w:r>
+            <w:r>
+              <w:rPr>
+                <w:rFonts w:ascii="Lucida Console" w:hAnsi="Lucida Console"/>
+                <w:sz w:val="28"/>
+                <w:szCs w:val="28"/>
+              </w:rPr>
+              <w:t>Cycle</w:t>
             </w:r>
           </w:p>
         </w:tc>
@@ -491,7 +1772,7 @@
         </w:trPr>
         <w:tc>
           <w:tcPr>
-            <w:tcW w:w="1657" w:type="dxa"/>
+            <w:tcW w:w="2093" w:type="dxa"/>
             <w:vAlign w:val="center"/>
           </w:tcPr>
           <w:p>
@@ -515,7 +1796,7 @@
         </w:tc>
         <w:tc>
           <w:tcPr>
-            <w:tcW w:w="1658" w:type="dxa"/>
+            <w:tcW w:w="2880" w:type="dxa"/>
             <w:vAlign w:val="center"/>
           </w:tcPr>
           <w:p>
@@ -535,419 +1816,13 @@
               </w:rPr>
               <w:t>43</w:t>
             </w:r>
-          </w:p>
-        </w:tc>
-        <w:tc>
-          <w:tcPr>
-            <w:tcW w:w="1658" w:type="dxa"/>
-            <w:vAlign w:val="center"/>
-          </w:tcPr>
-          <w:p>
-            <w:pPr>
-              <w:jc w:val="center"/>
+            <w:r>
               <w:rPr>
                 <w:rFonts w:ascii="Lucida Console" w:hAnsi="Lucida Console"/>
                 <w:sz w:val="28"/>
                 <w:szCs w:val="28"/>
               </w:rPr>
-            </w:pPr>
-            <w:r>
-              <w:rPr>
-                <w:rFonts w:ascii="Lucida Console" w:hAnsi="Lucida Console"/>
-                <w:noProof/>
-                <w:sz w:val="28"/>
-                <w:szCs w:val="28"/>
-              </w:rPr>
-              <mc:AlternateContent>
-                <mc:Choice Requires="wps">
-                  <w:drawing>
-                    <wp:anchor distT="0" distB="0" distL="114300" distR="114300" simplePos="0" relativeHeight="251665408" behindDoc="0" locked="0" layoutInCell="1" allowOverlap="1" wp14:anchorId="1FBE9332" wp14:editId="6D21A4DA">
-                      <wp:simplePos x="0" y="0"/>
-                      <wp:positionH relativeFrom="column">
-                        <wp:posOffset>1015365</wp:posOffset>
-                      </wp:positionH>
-                      <wp:positionV relativeFrom="paragraph">
-                        <wp:posOffset>311150</wp:posOffset>
-                      </wp:positionV>
-                      <wp:extent cx="1727200" cy="225425"/>
-                      <wp:effectExtent l="0" t="0" r="0" b="3175"/>
-                      <wp:wrapNone/>
-                      <wp:docPr id="5" name="Zone de texte 5"/>
-                      <wp:cNvGraphicFramePr/>
-                      <a:graphic xmlns:a="http://schemas.openxmlformats.org/drawingml/2006/main">
-                        <a:graphicData uri="http://schemas.microsoft.com/office/word/2010/wordprocessingShape">
-                          <wps:wsp>
-                            <wps:cNvSpPr txBox="1"/>
-                            <wps:spPr>
-                              <a:xfrm>
-                                <a:off x="0" y="0"/>
-                                <a:ext cx="1727200" cy="225425"/>
-                              </a:xfrm>
-                              <a:prstGeom prst="rect">
-                                <a:avLst/>
-                              </a:prstGeom>
-                              <a:noFill/>
-                              <a:ln>
-                                <a:noFill/>
-                              </a:ln>
-                              <a:effectLst/>
-                              <a:extLst>
-                                <a:ext uri="{C572A759-6A51-4108-AA02-DFA0A04FC94B}">
-                                  <ma14:wrappingTextBoxFlag xmlns:ma14="http://schemas.microsoft.com/office/mac/drawingml/2011/main"/>
-                                </a:ext>
-                              </a:extLst>
-                            </wps:spPr>
-                            <wps:style>
-                              <a:lnRef idx="0">
-                                <a:schemeClr val="accent1"/>
-                              </a:lnRef>
-                              <a:fillRef idx="0">
-                                <a:schemeClr val="accent1"/>
-                              </a:fillRef>
-                              <a:effectRef idx="0">
-                                <a:schemeClr val="accent1"/>
-                              </a:effectRef>
-                              <a:fontRef idx="minor">
-                                <a:schemeClr val="dk1"/>
-                              </a:fontRef>
-                            </wps:style>
-                            <wps:txbx>
-                              <w:txbxContent>
-                                <w:p>
-                                  <w:pPr>
-                                    <w:rPr>
-                                      <w:rFonts w:ascii="Times" w:eastAsia="Times New Roman" w:hAnsi="Times" w:cs="Times New Roman"/>
-                                      <w:sz w:val="12"/>
-                                      <w:szCs w:val="12"/>
-                                    </w:rPr>
-                                  </w:pPr>
-                                  <w:proofErr w:type="spellStart"/>
-                                  <w:proofErr w:type="gramStart"/>
-                                  <w:r>
-                                    <w:rPr>
-                                      <w:rFonts w:ascii="Consolas" w:eastAsia="Times New Roman" w:hAnsi="Consolas" w:cs="Times New Roman"/>
-                                      <w:color w:val="48484C"/>
-                                      <w:sz w:val="12"/>
-                                      <w:szCs w:val="12"/>
-                                      <w:shd w:val="clear" w:color="auto" w:fill="F7F8F8"/>
-                                    </w:rPr>
-                                    <w:t>drawFastVLine</w:t>
-                                  </w:r>
-                                  <w:proofErr w:type="spellEnd"/>
-                                  <w:r>
-                                    <w:rPr>
-                                      <w:rFonts w:ascii="Consolas" w:eastAsia="Times New Roman" w:hAnsi="Consolas" w:cs="Times New Roman"/>
-                                      <w:color w:val="93A1A1"/>
-                                      <w:sz w:val="12"/>
-                                      <w:szCs w:val="12"/>
-                                      <w:shd w:val="clear" w:color="auto" w:fill="F7F8F8"/>
-                                    </w:rPr>
-                                    <w:t>(</w:t>
-                                  </w:r>
-                                  <w:proofErr w:type="gramEnd"/>
-                                  <w:r>
-                                    <w:rPr>
-                                      <w:rFonts w:ascii="Consolas" w:eastAsia="Times New Roman" w:hAnsi="Consolas" w:cs="Times New Roman"/>
-                                      <w:color w:val="008080"/>
-                                      <w:sz w:val="12"/>
-                                      <w:szCs w:val="12"/>
-                                      <w:shd w:val="clear" w:color="auto" w:fill="F7F8F8"/>
-                                    </w:rPr>
-                                    <w:t>0</w:t>
-                                  </w:r>
-                                  <w:r>
-                                    <w:rPr>
-                                      <w:rFonts w:ascii="Consolas" w:eastAsia="Times New Roman" w:hAnsi="Consolas" w:cs="Times New Roman"/>
-                                      <w:color w:val="93A1A1"/>
-                                      <w:sz w:val="12"/>
-                                      <w:szCs w:val="12"/>
-                                      <w:shd w:val="clear" w:color="auto" w:fill="F7F8F8"/>
-                                    </w:rPr>
-                                    <w:t>,</w:t>
-                                  </w:r>
-                                  <w:r>
-                                    <w:rPr>
-                                      <w:rFonts w:ascii="Consolas" w:eastAsia="Times New Roman" w:hAnsi="Consolas" w:cs="Times New Roman"/>
-                                      <w:color w:val="48484C"/>
-                                      <w:sz w:val="12"/>
-                                      <w:szCs w:val="12"/>
-                                      <w:shd w:val="clear" w:color="auto" w:fill="F7F8F8"/>
-                                    </w:rPr>
-                                    <w:t xml:space="preserve"> </w:t>
-                                  </w:r>
-                                  <w:r>
-                                    <w:rPr>
-                                      <w:rFonts w:ascii="Consolas" w:eastAsia="Times New Roman" w:hAnsi="Consolas" w:cs="Times New Roman"/>
-                                      <w:color w:val="008080"/>
-                                      <w:sz w:val="12"/>
-                                      <w:szCs w:val="12"/>
-                                      <w:shd w:val="clear" w:color="auto" w:fill="F7F8F8"/>
-                                    </w:rPr>
-                                    <w:t>32</w:t>
-                                  </w:r>
-                                  <w:r>
-                                    <w:rPr>
-                                      <w:rFonts w:ascii="Consolas" w:eastAsia="Times New Roman" w:hAnsi="Consolas" w:cs="Times New Roman"/>
-                                      <w:color w:val="93A1A1"/>
-                                      <w:sz w:val="12"/>
-                                      <w:szCs w:val="12"/>
-                                      <w:shd w:val="clear" w:color="auto" w:fill="F7F8F8"/>
-                                    </w:rPr>
-                                    <w:t>,</w:t>
-                                  </w:r>
-                                  <w:r>
-                                    <w:rPr>
-                                      <w:rFonts w:ascii="Consolas" w:eastAsia="Times New Roman" w:hAnsi="Consolas" w:cs="Times New Roman"/>
-                                      <w:color w:val="48484C"/>
-                                      <w:sz w:val="12"/>
-                                      <w:szCs w:val="12"/>
-                                      <w:shd w:val="clear" w:color="auto" w:fill="F7F8F8"/>
-                                    </w:rPr>
-                                    <w:t xml:space="preserve"> </w:t>
-                                  </w:r>
-                                  <w:r>
-                                    <w:rPr>
-                                      <w:rFonts w:ascii="Consolas" w:eastAsia="Times New Roman" w:hAnsi="Consolas" w:cs="Times New Roman"/>
-                                      <w:color w:val="008080"/>
-                                      <w:sz w:val="12"/>
-                                      <w:szCs w:val="12"/>
-                                      <w:shd w:val="clear" w:color="auto" w:fill="F7F8F8"/>
-                                    </w:rPr>
-                                    <w:t>94</w:t>
-                                  </w:r>
-                                  <w:r>
-                                    <w:rPr>
-                                      <w:rFonts w:ascii="Consolas" w:eastAsia="Times New Roman" w:hAnsi="Consolas" w:cs="Times New Roman"/>
-                                      <w:color w:val="93A1A1"/>
-                                      <w:sz w:val="12"/>
-                                      <w:szCs w:val="12"/>
-                                      <w:shd w:val="clear" w:color="auto" w:fill="F7F8F8"/>
-                                    </w:rPr>
-                                    <w:t>,</w:t>
-                                  </w:r>
-                                  <w:r>
-                                    <w:rPr>
-                                      <w:rFonts w:ascii="Consolas" w:eastAsia="Times New Roman" w:hAnsi="Consolas" w:cs="Times New Roman"/>
-                                      <w:color w:val="48484C"/>
-                                      <w:sz w:val="12"/>
-                                      <w:szCs w:val="12"/>
-                                      <w:shd w:val="clear" w:color="auto" w:fill="F7F8F8"/>
-                                    </w:rPr>
-                                    <w:t xml:space="preserve"> </w:t>
-                                  </w:r>
-                                  <w:r>
-                                    <w:rPr>
-                                      <w:rFonts w:ascii="Consolas" w:eastAsia="Times New Roman" w:hAnsi="Consolas" w:cs="Times New Roman"/>
-                                      <w:color w:val="48484C"/>
-                                      <w:sz w:val="12"/>
-                                      <w:szCs w:val="12"/>
-                                      <w:shd w:val="clear" w:color="auto" w:fill="F7F8F8"/>
-                                    </w:rPr>
-                                    <w:t>WHITE</w:t>
-                                  </w:r>
-                                  <w:r>
-                                    <w:rPr>
-                                      <w:rFonts w:ascii="Consolas" w:eastAsia="Times New Roman" w:hAnsi="Consolas" w:cs="Times New Roman"/>
-                                      <w:color w:val="93A1A1"/>
-                                      <w:sz w:val="12"/>
-                                      <w:szCs w:val="12"/>
-                                      <w:shd w:val="clear" w:color="auto" w:fill="F7F8F8"/>
-                                    </w:rPr>
-                                    <w:t>);</w:t>
-                                  </w:r>
-                                </w:p>
-                                <w:p>
-                                  <w:pPr>
-                                    <w:rPr>
-                                      <w:rFonts w:ascii="Consolas" w:hAnsi="Consolas"/>
-                                      <w:sz w:val="12"/>
-                                      <w:szCs w:val="12"/>
-                                    </w:rPr>
-                                  </w:pPr>
-                                </w:p>
-                              </w:txbxContent>
-                            </wps:txbx>
-                            <wps:bodyPr rot="0" spcFirstLastPara="0" vertOverflow="overflow" horzOverflow="overflow" vert="horz" wrap="square" lIns="91440" tIns="45720" rIns="91440" bIns="45720" numCol="1" spcCol="0" rtlCol="0" fromWordArt="0" anchor="t" anchorCtr="0" forceAA="0" compatLnSpc="1">
-                              <a:prstTxWarp prst="textNoShape">
-                                <a:avLst/>
-                              </a:prstTxWarp>
-                              <a:noAutofit/>
-                            </wps:bodyPr>
-                          </wps:wsp>
-                        </a:graphicData>
-                      </a:graphic>
-                      <wp14:sizeRelH relativeFrom="margin">
-                        <wp14:pctWidth>0</wp14:pctWidth>
-                      </wp14:sizeRelH>
-                      <wp14:sizeRelV relativeFrom="margin">
-                        <wp14:pctHeight>0</wp14:pctHeight>
-                      </wp14:sizeRelV>
-                    </wp:anchor>
-                  </w:drawing>
-                </mc:Choice>
-                <mc:Fallback>
-                  <w:pict>
-                    <v:shape id="Zone de texte 5" o:spid="_x0000_s1027" type="#_x0000_t202" style="position:absolute;left:0;text-align:left;margin-left:79.95pt;margin-top:24.5pt;width:136pt;height:17.75pt;z-index:251665408;visibility:visible;mso-wrap-style:square;mso-width-percent:0;mso-height-percent:0;mso-wrap-distance-left:9pt;mso-wrap-distance-top:0;mso-wrap-distance-right:9pt;mso-wrap-distance-bottom:0;mso-position-horizontal:absolute;mso-position-horizontal-relative:text;mso-position-vertical:absolute;mso-position-vertical-relative:text;mso-width-percent:0;mso-height-percent:0;mso-width-relative:margin;mso-height-relative:margin;v-text-anchor:top" o:gfxdata="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" filled="f" stroked="f">
-                      <v:textbox>
-                        <w:txbxContent>
-                          <w:p>
-                            <w:pPr>
-                              <w:rPr>
-                                <w:rFonts w:ascii="Times" w:eastAsia="Times New Roman" w:hAnsi="Times" w:cs="Times New Roman"/>
-                                <w:sz w:val="12"/>
-                                <w:szCs w:val="12"/>
-                              </w:rPr>
-                            </w:pPr>
-                            <w:proofErr w:type="spellStart"/>
-                            <w:proofErr w:type="gramStart"/>
-                            <w:r>
-                              <w:rPr>
-                                <w:rFonts w:ascii="Consolas" w:eastAsia="Times New Roman" w:hAnsi="Consolas" w:cs="Times New Roman"/>
-                                <w:color w:val="48484C"/>
-                                <w:sz w:val="12"/>
-                                <w:szCs w:val="12"/>
-                                <w:shd w:val="clear" w:color="auto" w:fill="F7F8F8"/>
-                              </w:rPr>
-                              <w:t>drawFastVLine</w:t>
-                            </w:r>
-                            <w:proofErr w:type="spellEnd"/>
-                            <w:r>
-                              <w:rPr>
-                                <w:rFonts w:ascii="Consolas" w:eastAsia="Times New Roman" w:hAnsi="Consolas" w:cs="Times New Roman"/>
-                                <w:color w:val="93A1A1"/>
-                                <w:sz w:val="12"/>
-                                <w:szCs w:val="12"/>
-                                <w:shd w:val="clear" w:color="auto" w:fill="F7F8F8"/>
-                              </w:rPr>
-                              <w:t>(</w:t>
-                            </w:r>
-                            <w:proofErr w:type="gramEnd"/>
-                            <w:r>
-                              <w:rPr>
-                                <w:rFonts w:ascii="Consolas" w:eastAsia="Times New Roman" w:hAnsi="Consolas" w:cs="Times New Roman"/>
-                                <w:color w:val="008080"/>
-                                <w:sz w:val="12"/>
-                                <w:szCs w:val="12"/>
-                                <w:shd w:val="clear" w:color="auto" w:fill="F7F8F8"/>
-                              </w:rPr>
-                              <w:t>0</w:t>
-                            </w:r>
-                            <w:r>
-                              <w:rPr>
-                                <w:rFonts w:ascii="Consolas" w:eastAsia="Times New Roman" w:hAnsi="Consolas" w:cs="Times New Roman"/>
-                                <w:color w:val="93A1A1"/>
-                                <w:sz w:val="12"/>
-                                <w:szCs w:val="12"/>
-                                <w:shd w:val="clear" w:color="auto" w:fill="F7F8F8"/>
-                              </w:rPr>
-                              <w:t>,</w:t>
-                            </w:r>
-                            <w:r>
-                              <w:rPr>
-                                <w:rFonts w:ascii="Consolas" w:eastAsia="Times New Roman" w:hAnsi="Consolas" w:cs="Times New Roman"/>
-                                <w:color w:val="48484C"/>
-                                <w:sz w:val="12"/>
-                                <w:szCs w:val="12"/>
-                                <w:shd w:val="clear" w:color="auto" w:fill="F7F8F8"/>
-                              </w:rPr>
-                              <w:t xml:space="preserve"> </w:t>
-                            </w:r>
-                            <w:r>
-                              <w:rPr>
-                                <w:rFonts w:ascii="Consolas" w:eastAsia="Times New Roman" w:hAnsi="Consolas" w:cs="Times New Roman"/>
-                                <w:color w:val="008080"/>
-                                <w:sz w:val="12"/>
-                                <w:szCs w:val="12"/>
-                                <w:shd w:val="clear" w:color="auto" w:fill="F7F8F8"/>
-                              </w:rPr>
-                              <w:t>32</w:t>
-                            </w:r>
-                            <w:r>
-                              <w:rPr>
-                                <w:rFonts w:ascii="Consolas" w:eastAsia="Times New Roman" w:hAnsi="Consolas" w:cs="Times New Roman"/>
-                                <w:color w:val="93A1A1"/>
-                                <w:sz w:val="12"/>
-                                <w:szCs w:val="12"/>
-                                <w:shd w:val="clear" w:color="auto" w:fill="F7F8F8"/>
-                              </w:rPr>
-                              <w:t>,</w:t>
-                            </w:r>
-                            <w:r>
-                              <w:rPr>
-                                <w:rFonts w:ascii="Consolas" w:eastAsia="Times New Roman" w:hAnsi="Consolas" w:cs="Times New Roman"/>
-                                <w:color w:val="48484C"/>
-                                <w:sz w:val="12"/>
-                                <w:szCs w:val="12"/>
-                                <w:shd w:val="clear" w:color="auto" w:fill="F7F8F8"/>
-                              </w:rPr>
-                              <w:t xml:space="preserve"> </w:t>
-                            </w:r>
-                            <w:r>
-                              <w:rPr>
-                                <w:rFonts w:ascii="Consolas" w:eastAsia="Times New Roman" w:hAnsi="Consolas" w:cs="Times New Roman"/>
-                                <w:color w:val="008080"/>
-                                <w:sz w:val="12"/>
-                                <w:szCs w:val="12"/>
-                                <w:shd w:val="clear" w:color="auto" w:fill="F7F8F8"/>
-                              </w:rPr>
-                              <w:t>94</w:t>
-                            </w:r>
-                            <w:r>
-                              <w:rPr>
-                                <w:rFonts w:ascii="Consolas" w:eastAsia="Times New Roman" w:hAnsi="Consolas" w:cs="Times New Roman"/>
-                                <w:color w:val="93A1A1"/>
-                                <w:sz w:val="12"/>
-                                <w:szCs w:val="12"/>
-                                <w:shd w:val="clear" w:color="auto" w:fill="F7F8F8"/>
-                              </w:rPr>
-                              <w:t>,</w:t>
-                            </w:r>
-                            <w:r>
-                              <w:rPr>
-                                <w:rFonts w:ascii="Consolas" w:eastAsia="Times New Roman" w:hAnsi="Consolas" w:cs="Times New Roman"/>
-                                <w:color w:val="48484C"/>
-                                <w:sz w:val="12"/>
-                                <w:szCs w:val="12"/>
-                                <w:shd w:val="clear" w:color="auto" w:fill="F7F8F8"/>
-                              </w:rPr>
-                              <w:t xml:space="preserve"> </w:t>
-                            </w:r>
-                            <w:r>
-                              <w:rPr>
-                                <w:rFonts w:ascii="Consolas" w:eastAsia="Times New Roman" w:hAnsi="Consolas" w:cs="Times New Roman"/>
-                                <w:color w:val="48484C"/>
-                                <w:sz w:val="12"/>
-                                <w:szCs w:val="12"/>
-                                <w:shd w:val="clear" w:color="auto" w:fill="F7F8F8"/>
-                              </w:rPr>
-                              <w:t>WHITE</w:t>
-                            </w:r>
-                            <w:r>
-                              <w:rPr>
-                                <w:rFonts w:ascii="Consolas" w:eastAsia="Times New Roman" w:hAnsi="Consolas" w:cs="Times New Roman"/>
-                                <w:color w:val="93A1A1"/>
-                                <w:sz w:val="12"/>
-                                <w:szCs w:val="12"/>
-                                <w:shd w:val="clear" w:color="auto" w:fill="F7F8F8"/>
-                              </w:rPr>
-                              <w:t>);</w:t>
-                            </w:r>
-                          </w:p>
-                          <w:p>
-                            <w:pPr>
-                              <w:rPr>
-                                <w:rFonts w:ascii="Consolas" w:hAnsi="Consolas"/>
-                                <w:sz w:val="12"/>
-                                <w:szCs w:val="12"/>
-                              </w:rPr>
-                            </w:pPr>
-                          </w:p>
-                        </w:txbxContent>
-                      </v:textbox>
-                    </v:shape>
-                  </w:pict>
-                </mc:Fallback>
-              </mc:AlternateContent>
+              <w:t xml:space="preserve"> / </w:t>
             </w:r>
             <w:r>
               <w:rPr>
@@ -966,7 +1841,7 @@
         </w:trPr>
         <w:tc>
           <w:tcPr>
-            <w:tcW w:w="1657" w:type="dxa"/>
+            <w:tcW w:w="2093" w:type="dxa"/>
             <w:vAlign w:val="center"/>
           </w:tcPr>
           <w:p>
@@ -990,7 +1865,7 @@
         </w:tc>
         <w:tc>
           <w:tcPr>
-            <w:tcW w:w="1658" w:type="dxa"/>
+            <w:tcW w:w="2880" w:type="dxa"/>
             <w:vAlign w:val="center"/>
           </w:tcPr>
           <w:p>
@@ -1010,419 +1885,13 @@
               </w:rPr>
               <w:t>-0.32</w:t>
             </w:r>
-          </w:p>
-        </w:tc>
-        <w:tc>
-          <w:tcPr>
-            <w:tcW w:w="1658" w:type="dxa"/>
-            <w:vAlign w:val="center"/>
-          </w:tcPr>
-          <w:p>
-            <w:pPr>
-              <w:jc w:val="center"/>
+            <w:r>
               <w:rPr>
                 <w:rFonts w:ascii="Lucida Console" w:hAnsi="Lucida Console"/>
                 <w:sz w:val="28"/>
                 <w:szCs w:val="28"/>
               </w:rPr>
-            </w:pPr>
-            <w:r>
-              <w:rPr>
-                <w:rFonts w:ascii="Lucida Console" w:hAnsi="Lucida Console"/>
-                <w:noProof/>
-                <w:sz w:val="28"/>
-                <w:szCs w:val="28"/>
-              </w:rPr>
-              <mc:AlternateContent>
-                <mc:Choice Requires="wps">
-                  <w:drawing>
-                    <wp:anchor distT="0" distB="0" distL="114300" distR="114300" simplePos="0" relativeHeight="251667456" behindDoc="0" locked="0" layoutInCell="1" allowOverlap="1" wp14:anchorId="3EBE282C" wp14:editId="2017E5E5">
-                      <wp:simplePos x="0" y="0"/>
-                      <wp:positionH relativeFrom="column">
-                        <wp:posOffset>1015365</wp:posOffset>
-                      </wp:positionH>
-                      <wp:positionV relativeFrom="paragraph">
-                        <wp:posOffset>321310</wp:posOffset>
-                      </wp:positionV>
-                      <wp:extent cx="1727200" cy="225425"/>
-                      <wp:effectExtent l="0" t="0" r="0" b="3175"/>
-                      <wp:wrapNone/>
-                      <wp:docPr id="6" name="Zone de texte 6"/>
-                      <wp:cNvGraphicFramePr/>
-                      <a:graphic xmlns:a="http://schemas.openxmlformats.org/drawingml/2006/main">
-                        <a:graphicData uri="http://schemas.microsoft.com/office/word/2010/wordprocessingShape">
-                          <wps:wsp>
-                            <wps:cNvSpPr txBox="1"/>
-                            <wps:spPr>
-                              <a:xfrm>
-                                <a:off x="0" y="0"/>
-                                <a:ext cx="1727200" cy="225425"/>
-                              </a:xfrm>
-                              <a:prstGeom prst="rect">
-                                <a:avLst/>
-                              </a:prstGeom>
-                              <a:noFill/>
-                              <a:ln>
-                                <a:noFill/>
-                              </a:ln>
-                              <a:effectLst/>
-                              <a:extLst>
-                                <a:ext uri="{C572A759-6A51-4108-AA02-DFA0A04FC94B}">
-                                  <ma14:wrappingTextBoxFlag xmlns:ma14="http://schemas.microsoft.com/office/mac/drawingml/2011/main"/>
-                                </a:ext>
-                              </a:extLst>
-                            </wps:spPr>
-                            <wps:style>
-                              <a:lnRef idx="0">
-                                <a:schemeClr val="accent1"/>
-                              </a:lnRef>
-                              <a:fillRef idx="0">
-                                <a:schemeClr val="accent1"/>
-                              </a:fillRef>
-                              <a:effectRef idx="0">
-                                <a:schemeClr val="accent1"/>
-                              </a:effectRef>
-                              <a:fontRef idx="minor">
-                                <a:schemeClr val="dk1"/>
-                              </a:fontRef>
-                            </wps:style>
-                            <wps:txbx>
-                              <w:txbxContent>
-                                <w:p>
-                                  <w:pPr>
-                                    <w:rPr>
-                                      <w:rFonts w:ascii="Times" w:eastAsia="Times New Roman" w:hAnsi="Times" w:cs="Times New Roman"/>
-                                      <w:sz w:val="12"/>
-                                      <w:szCs w:val="12"/>
-                                    </w:rPr>
-                                  </w:pPr>
-                                  <w:proofErr w:type="spellStart"/>
-                                  <w:proofErr w:type="gramStart"/>
-                                  <w:r>
-                                    <w:rPr>
-                                      <w:rFonts w:ascii="Consolas" w:eastAsia="Times New Roman" w:hAnsi="Consolas" w:cs="Times New Roman"/>
-                                      <w:color w:val="48484C"/>
-                                      <w:sz w:val="12"/>
-                                      <w:szCs w:val="12"/>
-                                      <w:shd w:val="clear" w:color="auto" w:fill="F7F8F8"/>
-                                    </w:rPr>
-                                    <w:t>drawFastVLine</w:t>
-                                  </w:r>
-                                  <w:proofErr w:type="spellEnd"/>
-                                  <w:r>
-                                    <w:rPr>
-                                      <w:rFonts w:ascii="Consolas" w:eastAsia="Times New Roman" w:hAnsi="Consolas" w:cs="Times New Roman"/>
-                                      <w:color w:val="93A1A1"/>
-                                      <w:sz w:val="12"/>
-                                      <w:szCs w:val="12"/>
-                                      <w:shd w:val="clear" w:color="auto" w:fill="F7F8F8"/>
-                                    </w:rPr>
-                                    <w:t>(</w:t>
-                                  </w:r>
-                                  <w:proofErr w:type="gramEnd"/>
-                                  <w:r>
-                                    <w:rPr>
-                                      <w:rFonts w:ascii="Consolas" w:eastAsia="Times New Roman" w:hAnsi="Consolas" w:cs="Times New Roman"/>
-                                      <w:color w:val="008080"/>
-                                      <w:sz w:val="12"/>
-                                      <w:szCs w:val="12"/>
-                                      <w:shd w:val="clear" w:color="auto" w:fill="F7F8F8"/>
-                                    </w:rPr>
-                                    <w:t>0</w:t>
-                                  </w:r>
-                                  <w:r>
-                                    <w:rPr>
-                                      <w:rFonts w:ascii="Consolas" w:eastAsia="Times New Roman" w:hAnsi="Consolas" w:cs="Times New Roman"/>
-                                      <w:color w:val="93A1A1"/>
-                                      <w:sz w:val="12"/>
-                                      <w:szCs w:val="12"/>
-                                      <w:shd w:val="clear" w:color="auto" w:fill="F7F8F8"/>
-                                    </w:rPr>
-                                    <w:t>,</w:t>
-                                  </w:r>
-                                  <w:r>
-                                    <w:rPr>
-                                      <w:rFonts w:ascii="Consolas" w:eastAsia="Times New Roman" w:hAnsi="Consolas" w:cs="Times New Roman"/>
-                                      <w:color w:val="48484C"/>
-                                      <w:sz w:val="12"/>
-                                      <w:szCs w:val="12"/>
-                                      <w:shd w:val="clear" w:color="auto" w:fill="F7F8F8"/>
-                                    </w:rPr>
-                                    <w:t xml:space="preserve"> </w:t>
-                                  </w:r>
-                                  <w:r>
-                                    <w:rPr>
-                                      <w:rFonts w:ascii="Consolas" w:eastAsia="Times New Roman" w:hAnsi="Consolas" w:cs="Times New Roman"/>
-                                      <w:color w:val="008080"/>
-                                      <w:sz w:val="12"/>
-                                      <w:szCs w:val="12"/>
-                                      <w:shd w:val="clear" w:color="auto" w:fill="F7F8F8"/>
-                                    </w:rPr>
-                                    <w:t>48</w:t>
-                                  </w:r>
-                                  <w:r>
-                                    <w:rPr>
-                                      <w:rFonts w:ascii="Consolas" w:eastAsia="Times New Roman" w:hAnsi="Consolas" w:cs="Times New Roman"/>
-                                      <w:color w:val="93A1A1"/>
-                                      <w:sz w:val="12"/>
-                                      <w:szCs w:val="12"/>
-                                      <w:shd w:val="clear" w:color="auto" w:fill="F7F8F8"/>
-                                    </w:rPr>
-                                    <w:t>,</w:t>
-                                  </w:r>
-                                  <w:r>
-                                    <w:rPr>
-                                      <w:rFonts w:ascii="Consolas" w:eastAsia="Times New Roman" w:hAnsi="Consolas" w:cs="Times New Roman"/>
-                                      <w:color w:val="48484C"/>
-                                      <w:sz w:val="12"/>
-                                      <w:szCs w:val="12"/>
-                                      <w:shd w:val="clear" w:color="auto" w:fill="F7F8F8"/>
-                                    </w:rPr>
-                                    <w:t xml:space="preserve"> </w:t>
-                                  </w:r>
-                                  <w:r>
-                                    <w:rPr>
-                                      <w:rFonts w:ascii="Consolas" w:eastAsia="Times New Roman" w:hAnsi="Consolas" w:cs="Times New Roman"/>
-                                      <w:color w:val="008080"/>
-                                      <w:sz w:val="12"/>
-                                      <w:szCs w:val="12"/>
-                                      <w:shd w:val="clear" w:color="auto" w:fill="F7F8F8"/>
-                                    </w:rPr>
-                                    <w:t>94</w:t>
-                                  </w:r>
-                                  <w:r>
-                                    <w:rPr>
-                                      <w:rFonts w:ascii="Consolas" w:eastAsia="Times New Roman" w:hAnsi="Consolas" w:cs="Times New Roman"/>
-                                      <w:color w:val="93A1A1"/>
-                                      <w:sz w:val="12"/>
-                                      <w:szCs w:val="12"/>
-                                      <w:shd w:val="clear" w:color="auto" w:fill="F7F8F8"/>
-                                    </w:rPr>
-                                    <w:t>,</w:t>
-                                  </w:r>
-                                  <w:r>
-                                    <w:rPr>
-                                      <w:rFonts w:ascii="Consolas" w:eastAsia="Times New Roman" w:hAnsi="Consolas" w:cs="Times New Roman"/>
-                                      <w:color w:val="48484C"/>
-                                      <w:sz w:val="12"/>
-                                      <w:szCs w:val="12"/>
-                                      <w:shd w:val="clear" w:color="auto" w:fill="F7F8F8"/>
-                                    </w:rPr>
-                                    <w:t xml:space="preserve"> </w:t>
-                                  </w:r>
-                                  <w:r>
-                                    <w:rPr>
-                                      <w:rFonts w:ascii="Consolas" w:eastAsia="Times New Roman" w:hAnsi="Consolas" w:cs="Times New Roman"/>
-                                      <w:color w:val="48484C"/>
-                                      <w:sz w:val="12"/>
-                                      <w:szCs w:val="12"/>
-                                      <w:shd w:val="clear" w:color="auto" w:fill="F7F8F8"/>
-                                    </w:rPr>
-                                    <w:t>WHITE</w:t>
-                                  </w:r>
-                                  <w:r>
-                                    <w:rPr>
-                                      <w:rFonts w:ascii="Consolas" w:eastAsia="Times New Roman" w:hAnsi="Consolas" w:cs="Times New Roman"/>
-                                      <w:color w:val="93A1A1"/>
-                                      <w:sz w:val="12"/>
-                                      <w:szCs w:val="12"/>
-                                      <w:shd w:val="clear" w:color="auto" w:fill="F7F8F8"/>
-                                    </w:rPr>
-                                    <w:t>);</w:t>
-                                  </w:r>
-                                </w:p>
-                                <w:p>
-                                  <w:pPr>
-                                    <w:rPr>
-                                      <w:rFonts w:ascii="Consolas" w:hAnsi="Consolas"/>
-                                      <w:sz w:val="12"/>
-                                      <w:szCs w:val="12"/>
-                                    </w:rPr>
-                                  </w:pPr>
-                                </w:p>
-                              </w:txbxContent>
-                            </wps:txbx>
-                            <wps:bodyPr rot="0" spcFirstLastPara="0" vertOverflow="overflow" horzOverflow="overflow" vert="horz" wrap="square" lIns="91440" tIns="45720" rIns="91440" bIns="45720" numCol="1" spcCol="0" rtlCol="0" fromWordArt="0" anchor="t" anchorCtr="0" forceAA="0" compatLnSpc="1">
-                              <a:prstTxWarp prst="textNoShape">
-                                <a:avLst/>
-                              </a:prstTxWarp>
-                              <a:noAutofit/>
-                            </wps:bodyPr>
-                          </wps:wsp>
-                        </a:graphicData>
-                      </a:graphic>
-                      <wp14:sizeRelH relativeFrom="margin">
-                        <wp14:pctWidth>0</wp14:pctWidth>
-                      </wp14:sizeRelH>
-                      <wp14:sizeRelV relativeFrom="margin">
-                        <wp14:pctHeight>0</wp14:pctHeight>
-                      </wp14:sizeRelV>
-                    </wp:anchor>
-                  </w:drawing>
-                </mc:Choice>
-                <mc:Fallback>
-                  <w:pict>
-                    <v:shape id="Zone de texte 6" o:spid="_x0000_s1028" type="#_x0000_t202" style="position:absolute;left:0;text-align:left;margin-left:79.95pt;margin-top:25.3pt;width:136pt;height:17.75pt;z-index:251667456;visibility:visible;mso-wrap-style:square;mso-width-percent:0;mso-height-percent:0;mso-wrap-distance-left:9pt;mso-wrap-distance-top:0;mso-wrap-distance-right:9pt;mso-wrap-distance-bottom:0;mso-position-horizontal:absolute;mso-position-horizontal-relative:text;mso-position-vertical:absolute;mso-position-vertical-relative:text;mso-width-percent:0;mso-height-percent:0;mso-width-relative:margin;mso-height-relative:margin;v-text-anchor:top" o:gfxdata="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" filled="f" stroked="f">
-                      <v:textbox>
-                        <w:txbxContent>
-                          <w:p>
-                            <w:pPr>
-                              <w:rPr>
-                                <w:rFonts w:ascii="Times" w:eastAsia="Times New Roman" w:hAnsi="Times" w:cs="Times New Roman"/>
-                                <w:sz w:val="12"/>
-                                <w:szCs w:val="12"/>
-                              </w:rPr>
-                            </w:pPr>
-                            <w:proofErr w:type="spellStart"/>
-                            <w:proofErr w:type="gramStart"/>
-                            <w:r>
-                              <w:rPr>
-                                <w:rFonts w:ascii="Consolas" w:eastAsia="Times New Roman" w:hAnsi="Consolas" w:cs="Times New Roman"/>
-                                <w:color w:val="48484C"/>
-                                <w:sz w:val="12"/>
-                                <w:szCs w:val="12"/>
-                                <w:shd w:val="clear" w:color="auto" w:fill="F7F8F8"/>
-                              </w:rPr>
-                              <w:t>drawFastVLine</w:t>
-                            </w:r>
-                            <w:proofErr w:type="spellEnd"/>
-                            <w:r>
-                              <w:rPr>
-                                <w:rFonts w:ascii="Consolas" w:eastAsia="Times New Roman" w:hAnsi="Consolas" w:cs="Times New Roman"/>
-                                <w:color w:val="93A1A1"/>
-                                <w:sz w:val="12"/>
-                                <w:szCs w:val="12"/>
-                                <w:shd w:val="clear" w:color="auto" w:fill="F7F8F8"/>
-                              </w:rPr>
-                              <w:t>(</w:t>
-                            </w:r>
-                            <w:proofErr w:type="gramEnd"/>
-                            <w:r>
-                              <w:rPr>
-                                <w:rFonts w:ascii="Consolas" w:eastAsia="Times New Roman" w:hAnsi="Consolas" w:cs="Times New Roman"/>
-                                <w:color w:val="008080"/>
-                                <w:sz w:val="12"/>
-                                <w:szCs w:val="12"/>
-                                <w:shd w:val="clear" w:color="auto" w:fill="F7F8F8"/>
-                              </w:rPr>
-                              <w:t>0</w:t>
-                            </w:r>
-                            <w:r>
-                              <w:rPr>
-                                <w:rFonts w:ascii="Consolas" w:eastAsia="Times New Roman" w:hAnsi="Consolas" w:cs="Times New Roman"/>
-                                <w:color w:val="93A1A1"/>
-                                <w:sz w:val="12"/>
-                                <w:szCs w:val="12"/>
-                                <w:shd w:val="clear" w:color="auto" w:fill="F7F8F8"/>
-                              </w:rPr>
-                              <w:t>,</w:t>
-                            </w:r>
-                            <w:r>
-                              <w:rPr>
-                                <w:rFonts w:ascii="Consolas" w:eastAsia="Times New Roman" w:hAnsi="Consolas" w:cs="Times New Roman"/>
-                                <w:color w:val="48484C"/>
-                                <w:sz w:val="12"/>
-                                <w:szCs w:val="12"/>
-                                <w:shd w:val="clear" w:color="auto" w:fill="F7F8F8"/>
-                              </w:rPr>
-                              <w:t xml:space="preserve"> </w:t>
-                            </w:r>
-                            <w:r>
-                              <w:rPr>
-                                <w:rFonts w:ascii="Consolas" w:eastAsia="Times New Roman" w:hAnsi="Consolas" w:cs="Times New Roman"/>
-                                <w:color w:val="008080"/>
-                                <w:sz w:val="12"/>
-                                <w:szCs w:val="12"/>
-                                <w:shd w:val="clear" w:color="auto" w:fill="F7F8F8"/>
-                              </w:rPr>
-                              <w:t>48</w:t>
-                            </w:r>
-                            <w:r>
-                              <w:rPr>
-                                <w:rFonts w:ascii="Consolas" w:eastAsia="Times New Roman" w:hAnsi="Consolas" w:cs="Times New Roman"/>
-                                <w:color w:val="93A1A1"/>
-                                <w:sz w:val="12"/>
-                                <w:szCs w:val="12"/>
-                                <w:shd w:val="clear" w:color="auto" w:fill="F7F8F8"/>
-                              </w:rPr>
-                              <w:t>,</w:t>
-                            </w:r>
-                            <w:r>
-                              <w:rPr>
-                                <w:rFonts w:ascii="Consolas" w:eastAsia="Times New Roman" w:hAnsi="Consolas" w:cs="Times New Roman"/>
-                                <w:color w:val="48484C"/>
-                                <w:sz w:val="12"/>
-                                <w:szCs w:val="12"/>
-                                <w:shd w:val="clear" w:color="auto" w:fill="F7F8F8"/>
-                              </w:rPr>
-                              <w:t xml:space="preserve"> </w:t>
-                            </w:r>
-                            <w:r>
-                              <w:rPr>
-                                <w:rFonts w:ascii="Consolas" w:eastAsia="Times New Roman" w:hAnsi="Consolas" w:cs="Times New Roman"/>
-                                <w:color w:val="008080"/>
-                                <w:sz w:val="12"/>
-                                <w:szCs w:val="12"/>
-                                <w:shd w:val="clear" w:color="auto" w:fill="F7F8F8"/>
-                              </w:rPr>
-                              <w:t>94</w:t>
-                            </w:r>
-                            <w:r>
-                              <w:rPr>
-                                <w:rFonts w:ascii="Consolas" w:eastAsia="Times New Roman" w:hAnsi="Consolas" w:cs="Times New Roman"/>
-                                <w:color w:val="93A1A1"/>
-                                <w:sz w:val="12"/>
-                                <w:szCs w:val="12"/>
-                                <w:shd w:val="clear" w:color="auto" w:fill="F7F8F8"/>
-                              </w:rPr>
-                              <w:t>,</w:t>
-                            </w:r>
-                            <w:r>
-                              <w:rPr>
-                                <w:rFonts w:ascii="Consolas" w:eastAsia="Times New Roman" w:hAnsi="Consolas" w:cs="Times New Roman"/>
-                                <w:color w:val="48484C"/>
-                                <w:sz w:val="12"/>
-                                <w:szCs w:val="12"/>
-                                <w:shd w:val="clear" w:color="auto" w:fill="F7F8F8"/>
-                              </w:rPr>
-                              <w:t xml:space="preserve"> </w:t>
-                            </w:r>
-                            <w:r>
-                              <w:rPr>
-                                <w:rFonts w:ascii="Consolas" w:eastAsia="Times New Roman" w:hAnsi="Consolas" w:cs="Times New Roman"/>
-                                <w:color w:val="48484C"/>
-                                <w:sz w:val="12"/>
-                                <w:szCs w:val="12"/>
-                                <w:shd w:val="clear" w:color="auto" w:fill="F7F8F8"/>
-                              </w:rPr>
-                              <w:t>WHITE</w:t>
-                            </w:r>
-                            <w:r>
-                              <w:rPr>
-                                <w:rFonts w:ascii="Consolas" w:eastAsia="Times New Roman" w:hAnsi="Consolas" w:cs="Times New Roman"/>
-                                <w:color w:val="93A1A1"/>
-                                <w:sz w:val="12"/>
-                                <w:szCs w:val="12"/>
-                                <w:shd w:val="clear" w:color="auto" w:fill="F7F8F8"/>
-                              </w:rPr>
-                              <w:t>);</w:t>
-                            </w:r>
-                          </w:p>
-                          <w:p>
-                            <w:pPr>
-                              <w:rPr>
-                                <w:rFonts w:ascii="Consolas" w:hAnsi="Consolas"/>
-                                <w:sz w:val="12"/>
-                                <w:szCs w:val="12"/>
-                              </w:rPr>
-                            </w:pPr>
-                          </w:p>
-                        </w:txbxContent>
-                      </v:textbox>
-                    </v:shape>
-                  </w:pict>
-                </mc:Fallback>
-              </mc:AlternateContent>
+              <w:t xml:space="preserve"> </w:t>
             </w:r>
             <w:r>
               <w:rPr>
@@ -1441,7 +1910,7 @@
         </w:trPr>
         <w:tc>
           <w:tcPr>
-            <w:tcW w:w="1657" w:type="dxa"/>
+            <w:tcW w:w="2093" w:type="dxa"/>
             <w:vAlign w:val="center"/>
           </w:tcPr>
           <w:p>
@@ -1465,8 +1934,7 @@
         </w:tc>
         <w:tc>
           <w:tcPr>
-            <w:tcW w:w="3311" w:type="dxa"/>
-            <w:gridSpan w:val="2"/>
+            <w:tcW w:w="2880" w:type="dxa"/>
             <w:vAlign w:val="center"/>
           </w:tcPr>
           <w:p>
@@ -1478,14 +1946,19 @@
                 <w:szCs w:val="28"/>
               </w:rPr>
             </w:pPr>
+            <w:r>
+              <w:rPr>
+                <w:rFonts w:ascii="Lucida Console" w:hAnsi="Lucida Console"/>
+                <w:sz w:val="28"/>
+                <w:szCs w:val="28"/>
+              </w:rPr>
+              <w:t>&gt; Up  ...</w:t>
+            </w:r>
           </w:p>
         </w:tc>
       </w:tr>
     </w:tbl>
-    <w:p>
-      <w:bookmarkStart w:id="0" w:name="_GoBack"/>
-      <w:bookmarkEnd w:id="0"/>
-    </w:p>
+    <w:p/>
     <w:sectPr>
       <w:pgSz w:w="11900" w:h="16840"/>
       <w:pgMar w:top="1417" w:right="1417" w:bottom="1417" w:left="1417" w:header="708" w:footer="708" w:gutter="0"/>

</xml_diff>